<commit_message>
title menu buttons "Begin" and "Exit" now depress with mouse click
</commit_message>
<xml_diff>
--- a/Kawasu/INFT560 - Game Project Brief.docx
+++ b/Kawasu/INFT560 - Game Project Brief.docx
@@ -1,6 +1,6 @@
 
 <file path=word/document.xml><?xml version="1.0" encoding="utf-8"?>
-<w:document xmlns:wpc="http://schemas.microsoft.com/office/word/2010/wordprocessingCanvas" xmlns:cx="http://schemas.microsoft.com/office/drawing/2014/chartex" xmlns:cx1="http://schemas.microsoft.com/office/drawing/2015/9/8/chartex" xmlns:cx2="http://schemas.microsoft.com/office/drawing/2015/10/21/chartex" xmlns:cx3="http://schemas.microsoft.com/office/drawing/2016/5/9/chartex" xmlns:cx4="http://schemas.microsoft.com/office/drawing/2016/5/10/chartex" xmlns:cx5="http://schemas.microsoft.com/office/drawing/2016/5/11/chartex" xmlns:cx6="http://schemas.microsoft.com/office/drawing/2016/5/12/chartex" xmlns:cx7="http://schemas.microsoft.com/office/drawing/2016/5/13/chartex" xmlns:cx8="http://schemas.microsoft.com/office/drawing/2016/5/14/chartex" xmlns:mc="http://schemas.openxmlformats.org/markup-compatibility/2006" xmlns:o="urn:schemas-microsoft-com:office:office" xmlns:r="http://schemas.openxmlformats.org/officeDocument/2006/relationships" xmlns:m="http://schemas.openxmlformats.org/officeDocument/2006/math" xmlns:v="urn:schemas-microsoft-com:vml" xmlns:wp14="http://schemas.microsoft.com/office/word/2010/wordprocessingDrawing" xmlns:wp="http://schemas.openxmlformats.org/drawingml/2006/wordprocessingDrawing" xmlns:w10="urn:schemas-microsoft-com:office:word" xmlns:w="http://schemas.openxmlformats.org/wordprocessingml/2006/main" xmlns:w14="http://schemas.microsoft.com/office/word/2010/wordml" xmlns:w15="http://schemas.microsoft.com/office/word/2012/wordml" xmlns:w16se="http://schemas.microsoft.com/office/word/2015/wordml/symex" xmlns:wpg="http://schemas.microsoft.com/office/word/2010/wordprocessingGroup" xmlns:wpi="http://schemas.microsoft.com/office/word/2010/wordprocessingInk" xmlns:wne="http://schemas.microsoft.com/office/word/2006/wordml" xmlns:wps="http://schemas.microsoft.com/office/word/2010/wordprocessingShape" mc:Ignorable="w14 w15 w16se wp14">
+<w:document xmlns:wpc="http://schemas.microsoft.com/office/word/2010/wordprocessingCanvas" xmlns:cx="http://schemas.microsoft.com/office/drawing/2014/chartex" xmlns:cx1="http://schemas.microsoft.com/office/drawing/2015/9/8/chartex" xmlns:cx2="http://schemas.microsoft.com/office/drawing/2015/10/21/chartex" xmlns:cx3="http://schemas.microsoft.com/office/drawing/2016/5/9/chartex" xmlns:cx4="http://schemas.microsoft.com/office/drawing/2016/5/10/chartex" xmlns:cx5="http://schemas.microsoft.com/office/drawing/2016/5/11/chartex" xmlns:cx6="http://schemas.microsoft.com/office/drawing/2016/5/12/chartex" xmlns:cx7="http://schemas.microsoft.com/office/drawing/2016/5/13/chartex" xmlns:cx8="http://schemas.microsoft.com/office/drawing/2016/5/14/chartex" xmlns:mc="http://schemas.openxmlformats.org/markup-compatibility/2006" xmlns:aink="http://schemas.microsoft.com/office/drawing/2016/ink" xmlns:o="urn:schemas-microsoft-com:office:office" xmlns:r="http://schemas.openxmlformats.org/officeDocument/2006/relationships" xmlns:m="http://schemas.openxmlformats.org/officeDocument/2006/math" xmlns:v="urn:schemas-microsoft-com:vml" xmlns:wp14="http://schemas.microsoft.com/office/word/2010/wordprocessingDrawing" xmlns:wp="http://schemas.openxmlformats.org/drawingml/2006/wordprocessingDrawing" xmlns:w10="urn:schemas-microsoft-com:office:word" xmlns:w="http://schemas.openxmlformats.org/wordprocessingml/2006/main" xmlns:w14="http://schemas.microsoft.com/office/word/2010/wordml" xmlns:w15="http://schemas.microsoft.com/office/word/2012/wordml" xmlns:w16se="http://schemas.microsoft.com/office/word/2015/wordml/symex" xmlns:wpg="http://schemas.microsoft.com/office/word/2010/wordprocessingGroup" xmlns:wpi="http://schemas.microsoft.com/office/word/2010/wordprocessingInk" xmlns:wne="http://schemas.microsoft.com/office/word/2006/wordml" xmlns:wps="http://schemas.microsoft.com/office/word/2010/wordprocessingShape" mc:Ignorable="w14 w15 w16se wp14">
   <w:body>
     <w:tbl>
       <w:tblPr>
@@ -620,12 +620,21 @@
         <w:ind w:left="720"/>
       </w:pPr>
       <w:r>
+        <w:rPr>
+          <w:highlight w:val="yellow"/>
+        </w:rPr>
         <w:t>The game must make use of game state management that manages any and all states of the game including, but not limited to, loading / splash / menu / in-game</w:t>
       </w:r>
       <w:r>
+        <w:rPr>
+          <w:highlight w:val="yellow"/>
+        </w:rPr>
         <w:t>.</w:t>
       </w:r>
       <w:r>
+        <w:rPr>
+          <w:highlight w:val="yellow"/>
+        </w:rPr>
         <w:t xml:space="preserve"> You will be graded based on the robustness and complexity of your chosen method of game state management.</w:t>
       </w:r>
     </w:p>
@@ -1397,6 +1406,7 @@
                 <w:color w:val="auto"/>
                 <w:sz w:val="18"/>
                 <w:szCs w:val="18"/>
+                <w:highlight w:val="yellow"/>
               </w:rPr>
               <w:t>Game uses an advanced state management system using state classes in a game state stack</w:t>
             </w:r>
@@ -1406,8 +1416,18 @@
                 <w:color w:val="auto"/>
                 <w:sz w:val="18"/>
                 <w:szCs w:val="18"/>
-              </w:rPr>
-              <w:t>. (</w:t>
+                <w:highlight w:val="yellow"/>
+              </w:rPr>
+              <w:t>.</w:t>
+            </w:r>
+            <w:r>
+              <w:rPr>
+                <w:i w:val="0"/>
+                <w:color w:val="auto"/>
+                <w:sz w:val="18"/>
+                <w:szCs w:val="18"/>
+              </w:rPr>
+              <w:t xml:space="preserve"> (</w:t>
             </w:r>
             <w:r>
               <w:rPr>
@@ -1671,6 +1691,8 @@
             </w:r>
           </w:p>
         </w:tc>
+        <w:bookmarkStart w:id="0" w:name="_GoBack"/>
+        <w:bookmarkEnd w:id="0"/>
       </w:tr>
       <w:tr>
         <w:trPr>
@@ -2530,18 +2552,7 @@
                 <w:sz w:val="18"/>
                 <w:szCs w:val="18"/>
               </w:rPr>
-              <w:t xml:space="preserve">Code is fully commented when explanation is needed for a section of code. Function declarations include comments that describe parameters and return values. Code adheres to a coherent standard throughout the project. </w:t>
-            </w:r>
-            <w:bookmarkStart w:id="0" w:name="_GoBack"/>
-            <w:bookmarkEnd w:id="0"/>
-            <w:r>
-              <w:rPr>
-                <w:i w:val="0"/>
-                <w:color w:val="auto"/>
-                <w:sz w:val="18"/>
-                <w:szCs w:val="18"/>
-              </w:rPr>
-              <w:t>(</w:t>
+              <w:t>Code is fully commented when explanation is needed for a section of code. Function declarations include comments that describe parameters and return values. Code adheres to a coherent standard throughout the project. (</w:t>
             </w:r>
             <w:r>
               <w:rPr>
@@ -2932,7 +2943,7 @@
 </file>
 
 <file path=word/endnotes.xml><?xml version="1.0" encoding="utf-8"?>
-<w:endnotes xmlns:wpc="http://schemas.microsoft.com/office/word/2010/wordprocessingCanvas" xmlns:cx="http://schemas.microsoft.com/office/drawing/2014/chartex" xmlns:cx1="http://schemas.microsoft.com/office/drawing/2015/9/8/chartex" xmlns:cx2="http://schemas.microsoft.com/office/drawing/2015/10/21/chartex" xmlns:cx3="http://schemas.microsoft.com/office/drawing/2016/5/9/chartex" xmlns:cx4="http://schemas.microsoft.com/office/drawing/2016/5/10/chartex" xmlns:cx5="http://schemas.microsoft.com/office/drawing/2016/5/11/chartex" xmlns:cx6="http://schemas.microsoft.com/office/drawing/2016/5/12/chartex" xmlns:cx7="http://schemas.microsoft.com/office/drawing/2016/5/13/chartex" xmlns:cx8="http://schemas.microsoft.com/office/drawing/2016/5/14/chartex" xmlns:mc="http://schemas.openxmlformats.org/markup-compatibility/2006" xmlns:o="urn:schemas-microsoft-com:office:office" xmlns:r="http://schemas.openxmlformats.org/officeDocument/2006/relationships" xmlns:m="http://schemas.openxmlformats.org/officeDocument/2006/math" xmlns:v="urn:schemas-microsoft-com:vml" xmlns:wp14="http://schemas.microsoft.com/office/word/2010/wordprocessingDrawing" xmlns:wp="http://schemas.openxmlformats.org/drawingml/2006/wordprocessingDrawing" xmlns:w10="urn:schemas-microsoft-com:office:word" xmlns:w="http://schemas.openxmlformats.org/wordprocessingml/2006/main" xmlns:w14="http://schemas.microsoft.com/office/word/2010/wordml" xmlns:w15="http://schemas.microsoft.com/office/word/2012/wordml" xmlns:w16se="http://schemas.microsoft.com/office/word/2015/wordml/symex" xmlns:wpg="http://schemas.microsoft.com/office/word/2010/wordprocessingGroup" xmlns:wpi="http://schemas.microsoft.com/office/word/2010/wordprocessingInk" xmlns:wne="http://schemas.microsoft.com/office/word/2006/wordml" xmlns:wps="http://schemas.microsoft.com/office/word/2010/wordprocessingShape" mc:Ignorable="w14 w15 w16se wp14">
+<w:endnotes xmlns:wpc="http://schemas.microsoft.com/office/word/2010/wordprocessingCanvas" xmlns:cx="http://schemas.microsoft.com/office/drawing/2014/chartex" xmlns:cx1="http://schemas.microsoft.com/office/drawing/2015/9/8/chartex" xmlns:cx2="http://schemas.microsoft.com/office/drawing/2015/10/21/chartex" xmlns:cx3="http://schemas.microsoft.com/office/drawing/2016/5/9/chartex" xmlns:cx4="http://schemas.microsoft.com/office/drawing/2016/5/10/chartex" xmlns:cx5="http://schemas.microsoft.com/office/drawing/2016/5/11/chartex" xmlns:cx6="http://schemas.microsoft.com/office/drawing/2016/5/12/chartex" xmlns:cx7="http://schemas.microsoft.com/office/drawing/2016/5/13/chartex" xmlns:cx8="http://schemas.microsoft.com/office/drawing/2016/5/14/chartex" xmlns:mc="http://schemas.openxmlformats.org/markup-compatibility/2006" xmlns:aink="http://schemas.microsoft.com/office/drawing/2016/ink" xmlns:o="urn:schemas-microsoft-com:office:office" xmlns:r="http://schemas.openxmlformats.org/officeDocument/2006/relationships" xmlns:m="http://schemas.openxmlformats.org/officeDocument/2006/math" xmlns:v="urn:schemas-microsoft-com:vml" xmlns:wp14="http://schemas.microsoft.com/office/word/2010/wordprocessingDrawing" xmlns:wp="http://schemas.openxmlformats.org/drawingml/2006/wordprocessingDrawing" xmlns:w10="urn:schemas-microsoft-com:office:word" xmlns:w="http://schemas.openxmlformats.org/wordprocessingml/2006/main" xmlns:w14="http://schemas.microsoft.com/office/word/2010/wordml" xmlns:w15="http://schemas.microsoft.com/office/word/2012/wordml" xmlns:w16se="http://schemas.microsoft.com/office/word/2015/wordml/symex" xmlns:wpg="http://schemas.microsoft.com/office/word/2010/wordprocessingGroup" xmlns:wpi="http://schemas.microsoft.com/office/word/2010/wordprocessingInk" xmlns:wne="http://schemas.microsoft.com/office/word/2006/wordml" xmlns:wps="http://schemas.microsoft.com/office/word/2010/wordprocessingShape" mc:Ignorable="w14 w15 w16se wp14">
   <w:endnote w:type="separator" w:id="-1">
     <w:p>
       <w:r>
@@ -2951,7 +2962,7 @@
 </file>
 
 <file path=word/footer1.xml><?xml version="1.0" encoding="utf-8"?>
-<w:ftr xmlns:wpc="http://schemas.microsoft.com/office/word/2010/wordprocessingCanvas" xmlns:cx="http://schemas.microsoft.com/office/drawing/2014/chartex" xmlns:cx1="http://schemas.microsoft.com/office/drawing/2015/9/8/chartex" xmlns:cx2="http://schemas.microsoft.com/office/drawing/2015/10/21/chartex" xmlns:cx3="http://schemas.microsoft.com/office/drawing/2016/5/9/chartex" xmlns:cx4="http://schemas.microsoft.com/office/drawing/2016/5/10/chartex" xmlns:cx5="http://schemas.microsoft.com/office/drawing/2016/5/11/chartex" xmlns:cx6="http://schemas.microsoft.com/office/drawing/2016/5/12/chartex" xmlns:cx7="http://schemas.microsoft.com/office/drawing/2016/5/13/chartex" xmlns:cx8="http://schemas.microsoft.com/office/drawing/2016/5/14/chartex" xmlns:mc="http://schemas.openxmlformats.org/markup-compatibility/2006" xmlns:o="urn:schemas-microsoft-com:office:office" xmlns:r="http://schemas.openxmlformats.org/officeDocument/2006/relationships" xmlns:m="http://schemas.openxmlformats.org/officeDocument/2006/math" xmlns:v="urn:schemas-microsoft-com:vml" xmlns:wp14="http://schemas.microsoft.com/office/word/2010/wordprocessingDrawing" xmlns:wp="http://schemas.openxmlformats.org/drawingml/2006/wordprocessingDrawing" xmlns:w10="urn:schemas-microsoft-com:office:word" xmlns:w="http://schemas.openxmlformats.org/wordprocessingml/2006/main" xmlns:w14="http://schemas.microsoft.com/office/word/2010/wordml" xmlns:w15="http://schemas.microsoft.com/office/word/2012/wordml" xmlns:w16se="http://schemas.microsoft.com/office/word/2015/wordml/symex" xmlns:wpg="http://schemas.microsoft.com/office/word/2010/wordprocessingGroup" xmlns:wpi="http://schemas.microsoft.com/office/word/2010/wordprocessingInk" xmlns:wne="http://schemas.microsoft.com/office/word/2006/wordml" xmlns:wps="http://schemas.microsoft.com/office/word/2010/wordprocessingShape" mc:Ignorable="w14 w15 w16se wp14">
+<w:ftr xmlns:wpc="http://schemas.microsoft.com/office/word/2010/wordprocessingCanvas" xmlns:cx="http://schemas.microsoft.com/office/drawing/2014/chartex" xmlns:cx1="http://schemas.microsoft.com/office/drawing/2015/9/8/chartex" xmlns:cx2="http://schemas.microsoft.com/office/drawing/2015/10/21/chartex" xmlns:cx3="http://schemas.microsoft.com/office/drawing/2016/5/9/chartex" xmlns:cx4="http://schemas.microsoft.com/office/drawing/2016/5/10/chartex" xmlns:cx5="http://schemas.microsoft.com/office/drawing/2016/5/11/chartex" xmlns:cx6="http://schemas.microsoft.com/office/drawing/2016/5/12/chartex" xmlns:cx7="http://schemas.microsoft.com/office/drawing/2016/5/13/chartex" xmlns:cx8="http://schemas.microsoft.com/office/drawing/2016/5/14/chartex" xmlns:mc="http://schemas.openxmlformats.org/markup-compatibility/2006" xmlns:aink="http://schemas.microsoft.com/office/drawing/2016/ink" xmlns:o="urn:schemas-microsoft-com:office:office" xmlns:r="http://schemas.openxmlformats.org/officeDocument/2006/relationships" xmlns:m="http://schemas.openxmlformats.org/officeDocument/2006/math" xmlns:v="urn:schemas-microsoft-com:vml" xmlns:wp14="http://schemas.microsoft.com/office/word/2010/wordprocessingDrawing" xmlns:wp="http://schemas.openxmlformats.org/drawingml/2006/wordprocessingDrawing" xmlns:w10="urn:schemas-microsoft-com:office:word" xmlns:w="http://schemas.openxmlformats.org/wordprocessingml/2006/main" xmlns:w14="http://schemas.microsoft.com/office/word/2010/wordml" xmlns:w15="http://schemas.microsoft.com/office/word/2012/wordml" xmlns:w16se="http://schemas.microsoft.com/office/word/2015/wordml/symex" xmlns:wpg="http://schemas.microsoft.com/office/word/2010/wordprocessingGroup" xmlns:wpi="http://schemas.microsoft.com/office/word/2010/wordprocessingInk" xmlns:wne="http://schemas.microsoft.com/office/word/2006/wordml" xmlns:wps="http://schemas.microsoft.com/office/word/2010/wordprocessingShape" mc:Ignorable="w14 w15 w16se wp14">
   <w:p>
     <w:pPr>
       <w:pStyle w:val="Footer"/>
@@ -3050,7 +3061,7 @@
 </file>
 
 <file path=word/footer2.xml><?xml version="1.0" encoding="utf-8"?>
-<w:ftr xmlns:wpc="http://schemas.microsoft.com/office/word/2010/wordprocessingCanvas" xmlns:cx="http://schemas.microsoft.com/office/drawing/2014/chartex" xmlns:cx1="http://schemas.microsoft.com/office/drawing/2015/9/8/chartex" xmlns:cx2="http://schemas.microsoft.com/office/drawing/2015/10/21/chartex" xmlns:cx3="http://schemas.microsoft.com/office/drawing/2016/5/9/chartex" xmlns:cx4="http://schemas.microsoft.com/office/drawing/2016/5/10/chartex" xmlns:cx5="http://schemas.microsoft.com/office/drawing/2016/5/11/chartex" xmlns:cx6="http://schemas.microsoft.com/office/drawing/2016/5/12/chartex" xmlns:cx7="http://schemas.microsoft.com/office/drawing/2016/5/13/chartex" xmlns:cx8="http://schemas.microsoft.com/office/drawing/2016/5/14/chartex" xmlns:mc="http://schemas.openxmlformats.org/markup-compatibility/2006" xmlns:o="urn:schemas-microsoft-com:office:office" xmlns:r="http://schemas.openxmlformats.org/officeDocument/2006/relationships" xmlns:m="http://schemas.openxmlformats.org/officeDocument/2006/math" xmlns:v="urn:schemas-microsoft-com:vml" xmlns:wp14="http://schemas.microsoft.com/office/word/2010/wordprocessingDrawing" xmlns:wp="http://schemas.openxmlformats.org/drawingml/2006/wordprocessingDrawing" xmlns:w10="urn:schemas-microsoft-com:office:word" xmlns:w="http://schemas.openxmlformats.org/wordprocessingml/2006/main" xmlns:w14="http://schemas.microsoft.com/office/word/2010/wordml" xmlns:w15="http://schemas.microsoft.com/office/word/2012/wordml" xmlns:w16se="http://schemas.microsoft.com/office/word/2015/wordml/symex" xmlns:wpg="http://schemas.microsoft.com/office/word/2010/wordprocessingGroup" xmlns:wpi="http://schemas.microsoft.com/office/word/2010/wordprocessingInk" xmlns:wne="http://schemas.microsoft.com/office/word/2006/wordml" xmlns:wps="http://schemas.microsoft.com/office/word/2010/wordprocessingShape" mc:Ignorable="w14 w15 w16se wp14">
+<w:ftr xmlns:wpc="http://schemas.microsoft.com/office/word/2010/wordprocessingCanvas" xmlns:cx="http://schemas.microsoft.com/office/drawing/2014/chartex" xmlns:cx1="http://schemas.microsoft.com/office/drawing/2015/9/8/chartex" xmlns:cx2="http://schemas.microsoft.com/office/drawing/2015/10/21/chartex" xmlns:cx3="http://schemas.microsoft.com/office/drawing/2016/5/9/chartex" xmlns:cx4="http://schemas.microsoft.com/office/drawing/2016/5/10/chartex" xmlns:cx5="http://schemas.microsoft.com/office/drawing/2016/5/11/chartex" xmlns:cx6="http://schemas.microsoft.com/office/drawing/2016/5/12/chartex" xmlns:cx7="http://schemas.microsoft.com/office/drawing/2016/5/13/chartex" xmlns:cx8="http://schemas.microsoft.com/office/drawing/2016/5/14/chartex" xmlns:mc="http://schemas.openxmlformats.org/markup-compatibility/2006" xmlns:aink="http://schemas.microsoft.com/office/drawing/2016/ink" xmlns:o="urn:schemas-microsoft-com:office:office" xmlns:r="http://schemas.openxmlformats.org/officeDocument/2006/relationships" xmlns:m="http://schemas.openxmlformats.org/officeDocument/2006/math" xmlns:v="urn:schemas-microsoft-com:vml" xmlns:wp14="http://schemas.microsoft.com/office/word/2010/wordprocessingDrawing" xmlns:wp="http://schemas.openxmlformats.org/drawingml/2006/wordprocessingDrawing" xmlns:w10="urn:schemas-microsoft-com:office:word" xmlns:w="http://schemas.openxmlformats.org/wordprocessingml/2006/main" xmlns:w14="http://schemas.microsoft.com/office/word/2010/wordml" xmlns:w15="http://schemas.microsoft.com/office/word/2012/wordml" xmlns:w16se="http://schemas.microsoft.com/office/word/2015/wordml/symex" xmlns:wpg="http://schemas.microsoft.com/office/word/2010/wordprocessingGroup" xmlns:wpi="http://schemas.microsoft.com/office/word/2010/wordprocessingInk" xmlns:wne="http://schemas.microsoft.com/office/word/2006/wordml" xmlns:wps="http://schemas.microsoft.com/office/word/2010/wordprocessingShape" mc:Ignorable="w14 w15 w16se wp14">
   <w:p/>
   <w:p>
     <w:pPr>
@@ -3122,7 +3133,7 @@
 </file>
 
 <file path=word/footnotes.xml><?xml version="1.0" encoding="utf-8"?>
-<w:footnotes xmlns:wpc="http://schemas.microsoft.com/office/word/2010/wordprocessingCanvas" xmlns:cx="http://schemas.microsoft.com/office/drawing/2014/chartex" xmlns:cx1="http://schemas.microsoft.com/office/drawing/2015/9/8/chartex" xmlns:cx2="http://schemas.microsoft.com/office/drawing/2015/10/21/chartex" xmlns:cx3="http://schemas.microsoft.com/office/drawing/2016/5/9/chartex" xmlns:cx4="http://schemas.microsoft.com/office/drawing/2016/5/10/chartex" xmlns:cx5="http://schemas.microsoft.com/office/drawing/2016/5/11/chartex" xmlns:cx6="http://schemas.microsoft.com/office/drawing/2016/5/12/chartex" xmlns:cx7="http://schemas.microsoft.com/office/drawing/2016/5/13/chartex" xmlns:cx8="http://schemas.microsoft.com/office/drawing/2016/5/14/chartex" xmlns:mc="http://schemas.openxmlformats.org/markup-compatibility/2006" xmlns:o="urn:schemas-microsoft-com:office:office" xmlns:r="http://schemas.openxmlformats.org/officeDocument/2006/relationships" xmlns:m="http://schemas.openxmlformats.org/officeDocument/2006/math" xmlns:v="urn:schemas-microsoft-com:vml" xmlns:wp14="http://schemas.microsoft.com/office/word/2010/wordprocessingDrawing" xmlns:wp="http://schemas.openxmlformats.org/drawingml/2006/wordprocessingDrawing" xmlns:w10="urn:schemas-microsoft-com:office:word" xmlns:w="http://schemas.openxmlformats.org/wordprocessingml/2006/main" xmlns:w14="http://schemas.microsoft.com/office/word/2010/wordml" xmlns:w15="http://schemas.microsoft.com/office/word/2012/wordml" xmlns:w16se="http://schemas.microsoft.com/office/word/2015/wordml/symex" xmlns:wpg="http://schemas.microsoft.com/office/word/2010/wordprocessingGroup" xmlns:wpi="http://schemas.microsoft.com/office/word/2010/wordprocessingInk" xmlns:wne="http://schemas.microsoft.com/office/word/2006/wordml" xmlns:wps="http://schemas.microsoft.com/office/word/2010/wordprocessingShape" mc:Ignorable="w14 w15 w16se wp14">
+<w:footnotes xmlns:wpc="http://schemas.microsoft.com/office/word/2010/wordprocessingCanvas" xmlns:cx="http://schemas.microsoft.com/office/drawing/2014/chartex" xmlns:cx1="http://schemas.microsoft.com/office/drawing/2015/9/8/chartex" xmlns:cx2="http://schemas.microsoft.com/office/drawing/2015/10/21/chartex" xmlns:cx3="http://schemas.microsoft.com/office/drawing/2016/5/9/chartex" xmlns:cx4="http://schemas.microsoft.com/office/drawing/2016/5/10/chartex" xmlns:cx5="http://schemas.microsoft.com/office/drawing/2016/5/11/chartex" xmlns:cx6="http://schemas.microsoft.com/office/drawing/2016/5/12/chartex" xmlns:cx7="http://schemas.microsoft.com/office/drawing/2016/5/13/chartex" xmlns:cx8="http://schemas.microsoft.com/office/drawing/2016/5/14/chartex" xmlns:mc="http://schemas.openxmlformats.org/markup-compatibility/2006" xmlns:aink="http://schemas.microsoft.com/office/drawing/2016/ink" xmlns:o="urn:schemas-microsoft-com:office:office" xmlns:r="http://schemas.openxmlformats.org/officeDocument/2006/relationships" xmlns:m="http://schemas.openxmlformats.org/officeDocument/2006/math" xmlns:v="urn:schemas-microsoft-com:vml" xmlns:wp14="http://schemas.microsoft.com/office/word/2010/wordprocessingDrawing" xmlns:wp="http://schemas.openxmlformats.org/drawingml/2006/wordprocessingDrawing" xmlns:w10="urn:schemas-microsoft-com:office:word" xmlns:w="http://schemas.openxmlformats.org/wordprocessingml/2006/main" xmlns:w14="http://schemas.microsoft.com/office/word/2010/wordml" xmlns:w15="http://schemas.microsoft.com/office/word/2012/wordml" xmlns:w16se="http://schemas.microsoft.com/office/word/2015/wordml/symex" xmlns:wpg="http://schemas.microsoft.com/office/word/2010/wordprocessingGroup" xmlns:wpi="http://schemas.microsoft.com/office/word/2010/wordprocessingInk" xmlns:wne="http://schemas.microsoft.com/office/word/2006/wordml" xmlns:wps="http://schemas.microsoft.com/office/word/2010/wordprocessingShape" mc:Ignorable="w14 w15 w16se wp14">
   <w:footnote w:type="separator" w:id="-1">
     <w:p>
       <w:r>
@@ -3141,7 +3152,7 @@
 </file>
 
 <file path=word/header1.xml><?xml version="1.0" encoding="utf-8"?>
-<w:hdr xmlns:wpc="http://schemas.microsoft.com/office/word/2010/wordprocessingCanvas" xmlns:cx="http://schemas.microsoft.com/office/drawing/2014/chartex" xmlns:cx1="http://schemas.microsoft.com/office/drawing/2015/9/8/chartex" xmlns:cx2="http://schemas.microsoft.com/office/drawing/2015/10/21/chartex" xmlns:cx3="http://schemas.microsoft.com/office/drawing/2016/5/9/chartex" xmlns:cx4="http://schemas.microsoft.com/office/drawing/2016/5/10/chartex" xmlns:cx5="http://schemas.microsoft.com/office/drawing/2016/5/11/chartex" xmlns:cx6="http://schemas.microsoft.com/office/drawing/2016/5/12/chartex" xmlns:cx7="http://schemas.microsoft.com/office/drawing/2016/5/13/chartex" xmlns:cx8="http://schemas.microsoft.com/office/drawing/2016/5/14/chartex" xmlns:mc="http://schemas.openxmlformats.org/markup-compatibility/2006" xmlns:o="urn:schemas-microsoft-com:office:office" xmlns:r="http://schemas.openxmlformats.org/officeDocument/2006/relationships" xmlns:m="http://schemas.openxmlformats.org/officeDocument/2006/math" xmlns:v="urn:schemas-microsoft-com:vml" xmlns:wp14="http://schemas.microsoft.com/office/word/2010/wordprocessingDrawing" xmlns:wp="http://schemas.openxmlformats.org/drawingml/2006/wordprocessingDrawing" xmlns:w10="urn:schemas-microsoft-com:office:word" xmlns:w="http://schemas.openxmlformats.org/wordprocessingml/2006/main" xmlns:w14="http://schemas.microsoft.com/office/word/2010/wordml" xmlns:w15="http://schemas.microsoft.com/office/word/2012/wordml" xmlns:w16se="http://schemas.microsoft.com/office/word/2015/wordml/symex" xmlns:wpg="http://schemas.microsoft.com/office/word/2010/wordprocessingGroup" xmlns:wpi="http://schemas.microsoft.com/office/word/2010/wordprocessingInk" xmlns:wne="http://schemas.microsoft.com/office/word/2006/wordml" xmlns:wps="http://schemas.microsoft.com/office/word/2010/wordprocessingShape" mc:Ignorable="w14 w15 w16se wp14">
+<w:hdr xmlns:wpc="http://schemas.microsoft.com/office/word/2010/wordprocessingCanvas" xmlns:cx="http://schemas.microsoft.com/office/drawing/2014/chartex" xmlns:cx1="http://schemas.microsoft.com/office/drawing/2015/9/8/chartex" xmlns:cx2="http://schemas.microsoft.com/office/drawing/2015/10/21/chartex" xmlns:cx3="http://schemas.microsoft.com/office/drawing/2016/5/9/chartex" xmlns:cx4="http://schemas.microsoft.com/office/drawing/2016/5/10/chartex" xmlns:cx5="http://schemas.microsoft.com/office/drawing/2016/5/11/chartex" xmlns:cx6="http://schemas.microsoft.com/office/drawing/2016/5/12/chartex" xmlns:cx7="http://schemas.microsoft.com/office/drawing/2016/5/13/chartex" xmlns:cx8="http://schemas.microsoft.com/office/drawing/2016/5/14/chartex" xmlns:mc="http://schemas.openxmlformats.org/markup-compatibility/2006" xmlns:aink="http://schemas.microsoft.com/office/drawing/2016/ink" xmlns:o="urn:schemas-microsoft-com:office:office" xmlns:r="http://schemas.openxmlformats.org/officeDocument/2006/relationships" xmlns:m="http://schemas.openxmlformats.org/officeDocument/2006/math" xmlns:v="urn:schemas-microsoft-com:vml" xmlns:wp14="http://schemas.microsoft.com/office/word/2010/wordprocessingDrawing" xmlns:wp="http://schemas.openxmlformats.org/drawingml/2006/wordprocessingDrawing" xmlns:w10="urn:schemas-microsoft-com:office:word" xmlns:w="http://schemas.openxmlformats.org/wordprocessingml/2006/main" xmlns:w14="http://schemas.microsoft.com/office/word/2010/wordml" xmlns:w15="http://schemas.microsoft.com/office/word/2012/wordml" xmlns:w16se="http://schemas.microsoft.com/office/word/2015/wordml/symex" xmlns:wpg="http://schemas.microsoft.com/office/word/2010/wordprocessingGroup" xmlns:wpi="http://schemas.microsoft.com/office/word/2010/wordprocessingInk" xmlns:wne="http://schemas.microsoft.com/office/word/2006/wordml" xmlns:wps="http://schemas.microsoft.com/office/word/2010/wordprocessingShape" mc:Ignorable="w14 w15 w16se wp14">
   <w:p>
     <w:pPr>
       <w:pStyle w:val="Header"/>
@@ -3184,7 +3195,7 @@
 </file>
 
 <file path=word/header2.xml><?xml version="1.0" encoding="utf-8"?>
-<w:hdr xmlns:wpc="http://schemas.microsoft.com/office/word/2010/wordprocessingCanvas" xmlns:cx="http://schemas.microsoft.com/office/drawing/2014/chartex" xmlns:cx1="http://schemas.microsoft.com/office/drawing/2015/9/8/chartex" xmlns:cx2="http://schemas.microsoft.com/office/drawing/2015/10/21/chartex" xmlns:cx3="http://schemas.microsoft.com/office/drawing/2016/5/9/chartex" xmlns:cx4="http://schemas.microsoft.com/office/drawing/2016/5/10/chartex" xmlns:cx5="http://schemas.microsoft.com/office/drawing/2016/5/11/chartex" xmlns:cx6="http://schemas.microsoft.com/office/drawing/2016/5/12/chartex" xmlns:cx7="http://schemas.microsoft.com/office/drawing/2016/5/13/chartex" xmlns:cx8="http://schemas.microsoft.com/office/drawing/2016/5/14/chartex" xmlns:mc="http://schemas.openxmlformats.org/markup-compatibility/2006" xmlns:o="urn:schemas-microsoft-com:office:office" xmlns:r="http://schemas.openxmlformats.org/officeDocument/2006/relationships" xmlns:m="http://schemas.openxmlformats.org/officeDocument/2006/math" xmlns:v="urn:schemas-microsoft-com:vml" xmlns:wp14="http://schemas.microsoft.com/office/word/2010/wordprocessingDrawing" xmlns:wp="http://schemas.openxmlformats.org/drawingml/2006/wordprocessingDrawing" xmlns:w10="urn:schemas-microsoft-com:office:word" xmlns:w="http://schemas.openxmlformats.org/wordprocessingml/2006/main" xmlns:w14="http://schemas.microsoft.com/office/word/2010/wordml" xmlns:w15="http://schemas.microsoft.com/office/word/2012/wordml" xmlns:w16se="http://schemas.microsoft.com/office/word/2015/wordml/symex" xmlns:wpg="http://schemas.microsoft.com/office/word/2010/wordprocessingGroup" xmlns:wpi="http://schemas.microsoft.com/office/word/2010/wordprocessingInk" xmlns:wne="http://schemas.microsoft.com/office/word/2006/wordml" xmlns:wps="http://schemas.microsoft.com/office/word/2010/wordprocessingShape" mc:Ignorable="w14 w15 w16se wp14">
+<w:hdr xmlns:wpc="http://schemas.microsoft.com/office/word/2010/wordprocessingCanvas" xmlns:cx="http://schemas.microsoft.com/office/drawing/2014/chartex" xmlns:cx1="http://schemas.microsoft.com/office/drawing/2015/9/8/chartex" xmlns:cx2="http://schemas.microsoft.com/office/drawing/2015/10/21/chartex" xmlns:cx3="http://schemas.microsoft.com/office/drawing/2016/5/9/chartex" xmlns:cx4="http://schemas.microsoft.com/office/drawing/2016/5/10/chartex" xmlns:cx5="http://schemas.microsoft.com/office/drawing/2016/5/11/chartex" xmlns:cx6="http://schemas.microsoft.com/office/drawing/2016/5/12/chartex" xmlns:cx7="http://schemas.microsoft.com/office/drawing/2016/5/13/chartex" xmlns:cx8="http://schemas.microsoft.com/office/drawing/2016/5/14/chartex" xmlns:mc="http://schemas.openxmlformats.org/markup-compatibility/2006" xmlns:aink="http://schemas.microsoft.com/office/drawing/2016/ink" xmlns:o="urn:schemas-microsoft-com:office:office" xmlns:r="http://schemas.openxmlformats.org/officeDocument/2006/relationships" xmlns:m="http://schemas.openxmlformats.org/officeDocument/2006/math" xmlns:v="urn:schemas-microsoft-com:vml" xmlns:wp14="http://schemas.microsoft.com/office/word/2010/wordprocessingDrawing" xmlns:wp="http://schemas.openxmlformats.org/drawingml/2006/wordprocessingDrawing" xmlns:w10="urn:schemas-microsoft-com:office:word" xmlns:w="http://schemas.openxmlformats.org/wordprocessingml/2006/main" xmlns:w14="http://schemas.microsoft.com/office/word/2010/wordml" xmlns:w15="http://schemas.microsoft.com/office/word/2012/wordml" xmlns:w16se="http://schemas.microsoft.com/office/word/2015/wordml/symex" xmlns:wpg="http://schemas.microsoft.com/office/word/2010/wordprocessingGroup" xmlns:wpi="http://schemas.microsoft.com/office/word/2010/wordprocessingInk" xmlns:wne="http://schemas.microsoft.com/office/word/2006/wordml" xmlns:wps="http://schemas.microsoft.com/office/word/2010/wordprocessingShape" mc:Ignorable="w14 w15 w16se wp14">
   <w:p>
     <w:pPr>
       <w:ind w:left="0"/>
@@ -3204,7 +3215,7 @@
 </file>
 
 <file path=word/numbering.xml><?xml version="1.0" encoding="utf-8"?>
-<w:numbering xmlns:wpc="http://schemas.microsoft.com/office/word/2010/wordprocessingCanvas" xmlns:cx="http://schemas.microsoft.com/office/drawing/2014/chartex" xmlns:cx1="http://schemas.microsoft.com/office/drawing/2015/9/8/chartex" xmlns:cx2="http://schemas.microsoft.com/office/drawing/2015/10/21/chartex" xmlns:cx3="http://schemas.microsoft.com/office/drawing/2016/5/9/chartex" xmlns:cx4="http://schemas.microsoft.com/office/drawing/2016/5/10/chartex" xmlns:cx5="http://schemas.microsoft.com/office/drawing/2016/5/11/chartex" xmlns:cx6="http://schemas.microsoft.com/office/drawing/2016/5/12/chartex" xmlns:cx7="http://schemas.microsoft.com/office/drawing/2016/5/13/chartex" xmlns:cx8="http://schemas.microsoft.com/office/drawing/2016/5/14/chartex" xmlns:mc="http://schemas.openxmlformats.org/markup-compatibility/2006" xmlns:o="urn:schemas-microsoft-com:office:office" xmlns:r="http://schemas.openxmlformats.org/officeDocument/2006/relationships" xmlns:m="http://schemas.openxmlformats.org/officeDocument/2006/math" xmlns:v="urn:schemas-microsoft-com:vml" xmlns:wp14="http://schemas.microsoft.com/office/word/2010/wordprocessingDrawing" xmlns:wp="http://schemas.openxmlformats.org/drawingml/2006/wordprocessingDrawing" xmlns:w10="urn:schemas-microsoft-com:office:word" xmlns:w="http://schemas.openxmlformats.org/wordprocessingml/2006/main" xmlns:w14="http://schemas.microsoft.com/office/word/2010/wordml" xmlns:w15="http://schemas.microsoft.com/office/word/2012/wordml" xmlns:w16se="http://schemas.microsoft.com/office/word/2015/wordml/symex" xmlns:wpg="http://schemas.microsoft.com/office/word/2010/wordprocessingGroup" xmlns:wpi="http://schemas.microsoft.com/office/word/2010/wordprocessingInk" xmlns:wne="http://schemas.microsoft.com/office/word/2006/wordml" xmlns:wps="http://schemas.microsoft.com/office/word/2010/wordprocessingShape" mc:Ignorable="w14 w15 w16se wp14">
+<w:numbering xmlns:wpc="http://schemas.microsoft.com/office/word/2010/wordprocessingCanvas" xmlns:cx="http://schemas.microsoft.com/office/drawing/2014/chartex" xmlns:cx1="http://schemas.microsoft.com/office/drawing/2015/9/8/chartex" xmlns:cx2="http://schemas.microsoft.com/office/drawing/2015/10/21/chartex" xmlns:cx3="http://schemas.microsoft.com/office/drawing/2016/5/9/chartex" xmlns:cx4="http://schemas.microsoft.com/office/drawing/2016/5/10/chartex" xmlns:cx5="http://schemas.microsoft.com/office/drawing/2016/5/11/chartex" xmlns:cx6="http://schemas.microsoft.com/office/drawing/2016/5/12/chartex" xmlns:cx7="http://schemas.microsoft.com/office/drawing/2016/5/13/chartex" xmlns:cx8="http://schemas.microsoft.com/office/drawing/2016/5/14/chartex" xmlns:mc="http://schemas.openxmlformats.org/markup-compatibility/2006" xmlns:aink="http://schemas.microsoft.com/office/drawing/2016/ink" xmlns:o="urn:schemas-microsoft-com:office:office" xmlns:r="http://schemas.openxmlformats.org/officeDocument/2006/relationships" xmlns:m="http://schemas.openxmlformats.org/officeDocument/2006/math" xmlns:v="urn:schemas-microsoft-com:vml" xmlns:wp14="http://schemas.microsoft.com/office/word/2010/wordprocessingDrawing" xmlns:wp="http://schemas.openxmlformats.org/drawingml/2006/wordprocessingDrawing" xmlns:w10="urn:schemas-microsoft-com:office:word" xmlns:w="http://schemas.openxmlformats.org/wordprocessingml/2006/main" xmlns:w14="http://schemas.microsoft.com/office/word/2010/wordml" xmlns:w15="http://schemas.microsoft.com/office/word/2012/wordml" xmlns:w16se="http://schemas.microsoft.com/office/word/2015/wordml/symex" xmlns:wpg="http://schemas.microsoft.com/office/word/2010/wordprocessingGroup" xmlns:wpi="http://schemas.microsoft.com/office/word/2010/wordprocessingInk" xmlns:wne="http://schemas.microsoft.com/office/word/2006/wordml" xmlns:wps="http://schemas.microsoft.com/office/word/2010/wordprocessingShape" mc:Ignorable="w14 w15 w16se wp14">
   <w:abstractNum w:abstractNumId="0" w15:restartNumberingAfterBreak="0">
     <w:nsid w:val="00B25B26"/>
     <w:multiLevelType w:val="hybridMultilevel"/>
@@ -5834,7 +5845,7 @@
     <w:lsdException w:name="HTML Sample" w:semiHidden="1" w:unhideWhenUsed="1"/>
     <w:lsdException w:name="HTML Typewriter" w:semiHidden="1" w:unhideWhenUsed="1"/>
     <w:lsdException w:name="HTML Variable" w:semiHidden="1" w:unhideWhenUsed="1"/>
-    <w:lsdException w:name="Normal Table" w:locked="0"/>
+    <w:lsdException w:name="Normal Table" w:locked="0" w:semiHidden="1" w:unhideWhenUsed="1"/>
     <w:lsdException w:name="annotation subject" w:locked="0" w:semiHidden="1" w:unhideWhenUsed="1"/>
     <w:lsdException w:name="No List" w:locked="0" w:semiHidden="1" w:unhideWhenUsed="1"/>
     <w:lsdException w:name="Outline List 1" w:semiHidden="1" w:unhideWhenUsed="1"/>
@@ -5879,6 +5890,7 @@
     <w:lsdException w:name="Table Professional" w:semiHidden="1" w:unhideWhenUsed="1"/>
     <w:lsdException w:name="Table Subtle 1" w:semiHidden="1" w:unhideWhenUsed="1"/>
     <w:lsdException w:name="Table Subtle 2" w:semiHidden="1" w:unhideWhenUsed="1"/>
+    <w:lsdException w:name="Table Web 1" w:semiHidden="1" w:unhideWhenUsed="1"/>
     <w:lsdException w:name="Table Web 2" w:semiHidden="1" w:unhideWhenUsed="1"/>
     <w:lsdException w:name="Table Web 3" w:semiHidden="1" w:unhideWhenUsed="1"/>
     <w:lsdException w:name="Balloon Text" w:locked="0" w:semiHidden="1" w:unhideWhenUsed="1"/>
@@ -6869,7 +6881,7 @@
 </file>
 
 <file path=word/glossary/document.xml><?xml version="1.0" encoding="utf-8"?>
-<w:glossaryDocument xmlns:wpc="http://schemas.microsoft.com/office/word/2010/wordprocessingCanvas" xmlns:cx="http://schemas.microsoft.com/office/drawing/2014/chartex" xmlns:cx1="http://schemas.microsoft.com/office/drawing/2015/9/8/chartex" xmlns:cx2="http://schemas.microsoft.com/office/drawing/2015/10/21/chartex" xmlns:cx3="http://schemas.microsoft.com/office/drawing/2016/5/9/chartex" xmlns:cx4="http://schemas.microsoft.com/office/drawing/2016/5/10/chartex" xmlns:cx5="http://schemas.microsoft.com/office/drawing/2016/5/11/chartex" xmlns:cx6="http://schemas.microsoft.com/office/drawing/2016/5/12/chartex" xmlns:cx7="http://schemas.microsoft.com/office/drawing/2016/5/13/chartex" xmlns:cx8="http://schemas.microsoft.com/office/drawing/2016/5/14/chartex" xmlns:mc="http://schemas.openxmlformats.org/markup-compatibility/2006" xmlns:o="urn:schemas-microsoft-com:office:office" xmlns:r="http://schemas.openxmlformats.org/officeDocument/2006/relationships" xmlns:m="http://schemas.openxmlformats.org/officeDocument/2006/math" xmlns:v="urn:schemas-microsoft-com:vml" xmlns:wp14="http://schemas.microsoft.com/office/word/2010/wordprocessingDrawing" xmlns:wp="http://schemas.openxmlformats.org/drawingml/2006/wordprocessingDrawing" xmlns:w10="urn:schemas-microsoft-com:office:word" xmlns:w="http://schemas.openxmlformats.org/wordprocessingml/2006/main" xmlns:w14="http://schemas.microsoft.com/office/word/2010/wordml" xmlns:w15="http://schemas.microsoft.com/office/word/2012/wordml" xmlns:w16se="http://schemas.microsoft.com/office/word/2015/wordml/symex" xmlns:wpg="http://schemas.microsoft.com/office/word/2010/wordprocessingGroup" xmlns:wpi="http://schemas.microsoft.com/office/word/2010/wordprocessingInk" xmlns:wne="http://schemas.microsoft.com/office/word/2006/wordml" xmlns:wps="http://schemas.microsoft.com/office/word/2010/wordprocessingShape" mc:Ignorable="w14 w15 w16se wp14">
+<w:glossaryDocument xmlns:wpc="http://schemas.microsoft.com/office/word/2010/wordprocessingCanvas" xmlns:cx="http://schemas.microsoft.com/office/drawing/2014/chartex" xmlns:cx1="http://schemas.microsoft.com/office/drawing/2015/9/8/chartex" xmlns:cx2="http://schemas.microsoft.com/office/drawing/2015/10/21/chartex" xmlns:cx3="http://schemas.microsoft.com/office/drawing/2016/5/9/chartex" xmlns:cx4="http://schemas.microsoft.com/office/drawing/2016/5/10/chartex" xmlns:cx5="http://schemas.microsoft.com/office/drawing/2016/5/11/chartex" xmlns:cx6="http://schemas.microsoft.com/office/drawing/2016/5/12/chartex" xmlns:cx7="http://schemas.microsoft.com/office/drawing/2016/5/13/chartex" xmlns:cx8="http://schemas.microsoft.com/office/drawing/2016/5/14/chartex" xmlns:mc="http://schemas.openxmlformats.org/markup-compatibility/2006" xmlns:aink="http://schemas.microsoft.com/office/drawing/2016/ink" xmlns:o="urn:schemas-microsoft-com:office:office" xmlns:r="http://schemas.openxmlformats.org/officeDocument/2006/relationships" xmlns:m="http://schemas.openxmlformats.org/officeDocument/2006/math" xmlns:v="urn:schemas-microsoft-com:vml" xmlns:wp14="http://schemas.microsoft.com/office/word/2010/wordprocessingDrawing" xmlns:wp="http://schemas.openxmlformats.org/drawingml/2006/wordprocessingDrawing" xmlns:w10="urn:schemas-microsoft-com:office:word" xmlns:w="http://schemas.openxmlformats.org/wordprocessingml/2006/main" xmlns:w14="http://schemas.microsoft.com/office/word/2010/wordml" xmlns:w15="http://schemas.microsoft.com/office/word/2012/wordml" xmlns:w16se="http://schemas.microsoft.com/office/word/2015/wordml/symex" xmlns:wpg="http://schemas.microsoft.com/office/word/2010/wordprocessingGroup" xmlns:wpi="http://schemas.microsoft.com/office/word/2010/wordprocessingInk" xmlns:wne="http://schemas.microsoft.com/office/word/2006/wordml" xmlns:wps="http://schemas.microsoft.com/office/word/2010/wordprocessingShape" mc:Ignorable="w14 w15 w16se wp14">
   <w:docParts>
     <w:docPart>
       <w:docPartPr>
@@ -7110,14 +7122,14 @@
     <w:charset w:val="00"/>
     <w:family w:val="roman"/>
     <w:pitch w:val="variable"/>
-    <w:sig w:usb0="E0002EFF" w:usb1="C000785B" w:usb2="00000009" w:usb3="00000000" w:csb0="000001FF" w:csb1="00000000"/>
+    <w:sig w:usb0="E0002AFF" w:usb1="C0007841" w:usb2="00000009" w:usb3="00000000" w:csb0="000001FF" w:csb1="00000000"/>
   </w:font>
   <w:font w:name="Courier New">
     <w:panose1 w:val="02070309020205020404"/>
     <w:charset w:val="00"/>
     <w:family w:val="modern"/>
     <w:pitch w:val="fixed"/>
-    <w:sig w:usb0="E0002EFF" w:usb1="C0007843" w:usb2="00000009" w:usb3="00000000" w:csb0="000001FF" w:csb1="00000000"/>
+    <w:sig w:usb0="E0002AFF" w:usb1="C0007843" w:usb2="00000009" w:usb3="00000000" w:csb0="000001FF" w:csb1="00000000"/>
   </w:font>
   <w:font w:name="Wingdings">
     <w:panose1 w:val="05000000000000000000"/>
@@ -7131,7 +7143,7 @@
     <w:charset w:val="00"/>
     <w:family w:val="swiss"/>
     <w:pitch w:val="variable"/>
-    <w:sig w:usb0="E0002AFF" w:usb1="C000247B" w:usb2="00000009" w:usb3="00000000" w:csb0="000001FF" w:csb1="00000000"/>
+    <w:sig w:usb0="E00002FF" w:usb1="4000ACFF" w:usb2="00000001" w:usb3="00000000" w:csb0="0000019F" w:csb1="00000000"/>
   </w:font>
   <w:font w:name="Arial Narrow">
     <w:panose1 w:val="020B0606020202030204"/>
@@ -7147,12 +7159,20 @@
     <w:pitch w:val="variable"/>
     <w:sig w:usb0="E00002FF" w:usb1="400004FF" w:usb2="00000000" w:usb3="00000000" w:csb0="0000019F" w:csb1="00000000"/>
   </w:font>
+  <w:font w:name="MS Gothic">
+    <w:altName w:val="ＭＳ ゴシック"/>
+    <w:panose1 w:val="020B0609070205080204"/>
+    <w:charset w:val="80"/>
+    <w:family w:val="modern"/>
+    <w:pitch w:val="fixed"/>
+    <w:sig w:usb0="E00002FF" w:usb1="6AC7FDFB" w:usb2="00000012" w:usb3="00000000" w:csb0="0002009F" w:csb1="00000000"/>
+  </w:font>
   <w:font w:name="Arial">
     <w:panose1 w:val="020B0604020202020204"/>
     <w:charset w:val="00"/>
     <w:family w:val="swiss"/>
     <w:pitch w:val="variable"/>
-    <w:sig w:usb0="E0002EFF" w:usb1="C0007843" w:usb2="00000009" w:usb3="00000000" w:csb0="000001FF" w:csb1="00000000"/>
+    <w:sig w:usb0="E0002AFF" w:usb1="C0007843" w:usb2="00000009" w:usb3="00000000" w:csb0="000001FF" w:csb1="00000000"/>
   </w:font>
   <w:font w:name="Arial Unicode MS">
     <w:panose1 w:val="020B0604020202020204"/>
@@ -7176,12 +7196,36 @@
     <w:pitch w:val="variable"/>
     <w:sig w:usb0="A10006FF" w:usb1="4000205B" w:usb2="00000010" w:usb3="00000000" w:csb0="0000019F" w:csb1="00000000"/>
   </w:font>
+  <w:font w:name="MS Mincho">
+    <w:altName w:val="ＭＳ 明朝"/>
+    <w:panose1 w:val="02020609040205080304"/>
+    <w:charset w:val="80"/>
+    <w:family w:val="modern"/>
+    <w:pitch w:val="fixed"/>
+    <w:sig w:usb0="E00002FF" w:usb1="6AC7FDFB" w:usb2="00000012" w:usb3="00000000" w:csb0="0002009F" w:csb1="00000000"/>
+  </w:font>
+  <w:font w:name="Yu Mincho">
+    <w:altName w:val="游明朝"/>
+    <w:panose1 w:val="00000000000000000000"/>
+    <w:charset w:val="80"/>
+    <w:family w:val="roman"/>
+    <w:notTrueType/>
+    <w:pitch w:val="default"/>
+  </w:font>
+  <w:font w:name="Yu Gothic Light">
+    <w:altName w:val="游ゴシック Light"/>
+    <w:panose1 w:val="00000000000000000000"/>
+    <w:charset w:val="80"/>
+    <w:family w:val="roman"/>
+    <w:notTrueType/>
+    <w:pitch w:val="default"/>
+  </w:font>
   <w:font w:name="Calibri Light">
     <w:panose1 w:val="020F0302020204030204"/>
     <w:charset w:val="00"/>
     <w:family w:val="swiss"/>
     <w:pitch w:val="variable"/>
-    <w:sig w:usb0="E0002AFF" w:usb1="C000247B" w:usb2="00000009" w:usb3="00000000" w:csb0="000001FF" w:csb1="00000000"/>
+    <w:sig w:usb0="A00002EF" w:usb1="4000207B" w:usb2="00000000" w:usb3="00000000" w:csb0="0000019F" w:csb1="00000000"/>
   </w:font>
 </w:fonts>
 </file>
@@ -7260,6 +7304,7 @@
     <w:rsid w:val="00EE0C04"/>
     <w:rsid w:val="00EF239D"/>
     <w:rsid w:val="00F27E17"/>
+    <w:rsid w:val="00F824D4"/>
     <w:rsid w:val="00FB2361"/>
     <w:rsid w:val="00FB5C1F"/>
     <w:rsid w:val="00FC199A"/>
@@ -7279,7 +7324,7 @@
     <m:intLim m:val="subSup"/>
     <m:naryLim m:val="undOvr"/>
   </m:mathPr>
-  <w:themeFontLang w:val="en-AU"/>
+  <w:themeFontLang w:val="en-AU" w:eastAsia="ja-JP"/>
   <w:clrSchemeMapping w:bg1="light1" w:t1="dark1" w:bg2="light2" w:t2="dark2" w:accent1="accent1" w:accent2="accent2" w:accent3="accent3" w:accent4="accent4" w:accent5="accent5" w:accent6="accent6" w:hyperlink="hyperlink" w:followedHyperlink="followedHyperlink"/>
   <w:decimalSymbol w:val="."/>
   <w:listSeparator w:val=","/>
@@ -7409,6 +7454,7 @@
     <w:lsdException w:name="HTML Sample" w:semiHidden="1" w:unhideWhenUsed="1"/>
     <w:lsdException w:name="HTML Typewriter" w:semiHidden="1" w:unhideWhenUsed="1"/>
     <w:lsdException w:name="HTML Variable" w:semiHidden="1" w:unhideWhenUsed="1"/>
+    <w:lsdException w:name="Normal Table" w:semiHidden="1" w:unhideWhenUsed="1"/>
     <w:lsdException w:name="annotation subject" w:semiHidden="1" w:unhideWhenUsed="1"/>
     <w:lsdException w:name="No List" w:semiHidden="1" w:unhideWhenUsed="1"/>
     <w:lsdException w:name="Outline List 1" w:semiHidden="1" w:unhideWhenUsed="1"/>
@@ -7453,6 +7499,7 @@
     <w:lsdException w:name="Table Professional" w:semiHidden="1" w:unhideWhenUsed="1"/>
     <w:lsdException w:name="Table Subtle 1" w:semiHidden="1" w:unhideWhenUsed="1"/>
     <w:lsdException w:name="Table Subtle 2" w:semiHidden="1" w:unhideWhenUsed="1"/>
+    <w:lsdException w:name="Table Web 1" w:semiHidden="1" w:unhideWhenUsed="1"/>
     <w:lsdException w:name="Table Web 2" w:semiHidden="1" w:unhideWhenUsed="1"/>
     <w:lsdException w:name="Table Web 3" w:semiHidden="1" w:unhideWhenUsed="1"/>
     <w:lsdException w:name="Balloon Text" w:semiHidden="1" w:unhideWhenUsed="1"/>
@@ -8347,7 +8394,7 @@
 </file>
 
 <file path=customXml/itemProps1.xml><?xml version="1.0" encoding="utf-8"?>
-<ds:datastoreItem xmlns:ds="http://schemas.openxmlformats.org/officeDocument/2006/customXml" ds:itemID="{F8261F60-6439-4B73-9A7A-FA317956E7CA}">
+<ds:datastoreItem xmlns:ds="http://schemas.openxmlformats.org/officeDocument/2006/customXml" ds:itemID="{8F8406B2-3003-4CAC-8F9A-79D07B881BEA}">
   <ds:schemaRefs>
     <ds:schemaRef ds:uri="http://schemas.openxmlformats.org/officeDocument/2006/bibliography"/>
   </ds:schemaRefs>

</xml_diff>

<commit_message>
tried to do stuff to the LinkedList
</commit_message>
<xml_diff>
--- a/Kawasu/INFT560 - Game Project Brief.docx
+++ b/Kawasu/INFT560 - Game Project Brief.docx
@@ -1,6 +1,6 @@
 
 <file path=word/document.xml><?xml version="1.0" encoding="utf-8"?>
-<w:document xmlns:wpc="http://schemas.microsoft.com/office/word/2010/wordprocessingCanvas" xmlns:cx="http://schemas.microsoft.com/office/drawing/2014/chartex" xmlns:cx1="http://schemas.microsoft.com/office/drawing/2015/9/8/chartex" xmlns:cx2="http://schemas.microsoft.com/office/drawing/2015/10/21/chartex" xmlns:cx3="http://schemas.microsoft.com/office/drawing/2016/5/9/chartex" xmlns:cx4="http://schemas.microsoft.com/office/drawing/2016/5/10/chartex" xmlns:cx5="http://schemas.microsoft.com/office/drawing/2016/5/11/chartex" xmlns:cx6="http://schemas.microsoft.com/office/drawing/2016/5/12/chartex" xmlns:cx7="http://schemas.microsoft.com/office/drawing/2016/5/13/chartex" xmlns:cx8="http://schemas.microsoft.com/office/drawing/2016/5/14/chartex" xmlns:mc="http://schemas.openxmlformats.org/markup-compatibility/2006" xmlns:aink="http://schemas.microsoft.com/office/drawing/2016/ink" xmlns:o="urn:schemas-microsoft-com:office:office" xmlns:r="http://schemas.openxmlformats.org/officeDocument/2006/relationships" xmlns:m="http://schemas.openxmlformats.org/officeDocument/2006/math" xmlns:v="urn:schemas-microsoft-com:vml" xmlns:wp14="http://schemas.microsoft.com/office/word/2010/wordprocessingDrawing" xmlns:wp="http://schemas.openxmlformats.org/drawingml/2006/wordprocessingDrawing" xmlns:w10="urn:schemas-microsoft-com:office:word" xmlns:w="http://schemas.openxmlformats.org/wordprocessingml/2006/main" xmlns:w14="http://schemas.microsoft.com/office/word/2010/wordml" xmlns:w15="http://schemas.microsoft.com/office/word/2012/wordml" xmlns:w16se="http://schemas.microsoft.com/office/word/2015/wordml/symex" xmlns:wpg="http://schemas.microsoft.com/office/word/2010/wordprocessingGroup" xmlns:wpi="http://schemas.microsoft.com/office/word/2010/wordprocessingInk" xmlns:wne="http://schemas.microsoft.com/office/word/2006/wordml" xmlns:wps="http://schemas.microsoft.com/office/word/2010/wordprocessingShape" mc:Ignorable="w14 w15 w16se wp14">
+<w:document xmlns:wpc="http://schemas.microsoft.com/office/word/2010/wordprocessingCanvas" xmlns:cx="http://schemas.microsoft.com/office/drawing/2014/chartex" xmlns:mc="http://schemas.openxmlformats.org/markup-compatibility/2006" xmlns:o="urn:schemas-microsoft-com:office:office" xmlns:r="http://schemas.openxmlformats.org/officeDocument/2006/relationships" xmlns:m="http://schemas.openxmlformats.org/officeDocument/2006/math" xmlns:v="urn:schemas-microsoft-com:vml" xmlns:wp14="http://schemas.microsoft.com/office/word/2010/wordprocessingDrawing" xmlns:wp="http://schemas.openxmlformats.org/drawingml/2006/wordprocessingDrawing" xmlns:w10="urn:schemas-microsoft-com:office:word" xmlns:w="http://schemas.openxmlformats.org/wordprocessingml/2006/main" xmlns:w14="http://schemas.microsoft.com/office/word/2010/wordml" xmlns:w15="http://schemas.microsoft.com/office/word/2012/wordml" xmlns:w16se="http://schemas.microsoft.com/office/word/2015/wordml/symex" xmlns:wpg="http://schemas.microsoft.com/office/word/2010/wordprocessingGroup" xmlns:wpi="http://schemas.microsoft.com/office/word/2010/wordprocessingInk" xmlns:wne="http://schemas.microsoft.com/office/word/2006/wordml" xmlns:wps="http://schemas.microsoft.com/office/word/2010/wordprocessingShape" mc:Ignorable="w14 w15 w16se wp14">
   <w:body>
     <w:tbl>
       <w:tblPr>
@@ -1691,8 +1691,6 @@
             </w:r>
           </w:p>
         </w:tc>
-        <w:bookmarkStart w:id="0" w:name="_GoBack"/>
-        <w:bookmarkEnd w:id="0"/>
       </w:tr>
       <w:tr>
         <w:trPr>
@@ -1889,6 +1887,7 @@
                 <w:color w:val="auto"/>
                 <w:sz w:val="18"/>
                 <w:szCs w:val="18"/>
+                <w:highlight w:val="yellow"/>
               </w:rPr>
             </w:pPr>
             <w:r>
@@ -1897,6 +1896,7 @@
                 <w:color w:val="auto"/>
                 <w:sz w:val="18"/>
                 <w:szCs w:val="18"/>
+                <w:highlight w:val="yellow"/>
               </w:rPr>
               <w:t>Game uses two custom container classes and one Design Pattern, excluding Singleton</w:t>
             </w:r>
@@ -1906,6 +1906,7 @@
                 <w:color w:val="auto"/>
                 <w:sz w:val="18"/>
                 <w:szCs w:val="18"/>
+                <w:highlight w:val="yellow"/>
               </w:rPr>
               <w:t>. (</w:t>
             </w:r>
@@ -1916,6 +1917,7 @@
                 <w:color w:val="auto"/>
                 <w:sz w:val="18"/>
                 <w:szCs w:val="18"/>
+                <w:highlight w:val="yellow"/>
               </w:rPr>
               <w:t>56.25-48.75</w:t>
             </w:r>
@@ -1925,9 +1927,12 @@
                 <w:color w:val="auto"/>
                 <w:sz w:val="18"/>
                 <w:szCs w:val="18"/>
+                <w:highlight w:val="yellow"/>
               </w:rPr>
               <w:t>)</w:t>
             </w:r>
+            <w:bookmarkStart w:id="0" w:name="_GoBack"/>
+            <w:bookmarkEnd w:id="0"/>
           </w:p>
         </w:tc>
         <w:tc>
@@ -2943,7 +2948,7 @@
 </file>
 
 <file path=word/endnotes.xml><?xml version="1.0" encoding="utf-8"?>
-<w:endnotes xmlns:wpc="http://schemas.microsoft.com/office/word/2010/wordprocessingCanvas" xmlns:cx="http://schemas.microsoft.com/office/drawing/2014/chartex" xmlns:cx1="http://schemas.microsoft.com/office/drawing/2015/9/8/chartex" xmlns:cx2="http://schemas.microsoft.com/office/drawing/2015/10/21/chartex" xmlns:cx3="http://schemas.microsoft.com/office/drawing/2016/5/9/chartex" xmlns:cx4="http://schemas.microsoft.com/office/drawing/2016/5/10/chartex" xmlns:cx5="http://schemas.microsoft.com/office/drawing/2016/5/11/chartex" xmlns:cx6="http://schemas.microsoft.com/office/drawing/2016/5/12/chartex" xmlns:cx7="http://schemas.microsoft.com/office/drawing/2016/5/13/chartex" xmlns:cx8="http://schemas.microsoft.com/office/drawing/2016/5/14/chartex" xmlns:mc="http://schemas.openxmlformats.org/markup-compatibility/2006" xmlns:aink="http://schemas.microsoft.com/office/drawing/2016/ink" xmlns:o="urn:schemas-microsoft-com:office:office" xmlns:r="http://schemas.openxmlformats.org/officeDocument/2006/relationships" xmlns:m="http://schemas.openxmlformats.org/officeDocument/2006/math" xmlns:v="urn:schemas-microsoft-com:vml" xmlns:wp14="http://schemas.microsoft.com/office/word/2010/wordprocessingDrawing" xmlns:wp="http://schemas.openxmlformats.org/drawingml/2006/wordprocessingDrawing" xmlns:w10="urn:schemas-microsoft-com:office:word" xmlns:w="http://schemas.openxmlformats.org/wordprocessingml/2006/main" xmlns:w14="http://schemas.microsoft.com/office/word/2010/wordml" xmlns:w15="http://schemas.microsoft.com/office/word/2012/wordml" xmlns:w16se="http://schemas.microsoft.com/office/word/2015/wordml/symex" xmlns:wpg="http://schemas.microsoft.com/office/word/2010/wordprocessingGroup" xmlns:wpi="http://schemas.microsoft.com/office/word/2010/wordprocessingInk" xmlns:wne="http://schemas.microsoft.com/office/word/2006/wordml" xmlns:wps="http://schemas.microsoft.com/office/word/2010/wordprocessingShape" mc:Ignorable="w14 w15 w16se wp14">
+<w:endnotes xmlns:wpc="http://schemas.microsoft.com/office/word/2010/wordprocessingCanvas" xmlns:cx="http://schemas.microsoft.com/office/drawing/2014/chartex" xmlns:mc="http://schemas.openxmlformats.org/markup-compatibility/2006" xmlns:o="urn:schemas-microsoft-com:office:office" xmlns:r="http://schemas.openxmlformats.org/officeDocument/2006/relationships" xmlns:m="http://schemas.openxmlformats.org/officeDocument/2006/math" xmlns:v="urn:schemas-microsoft-com:vml" xmlns:wp14="http://schemas.microsoft.com/office/word/2010/wordprocessingDrawing" xmlns:wp="http://schemas.openxmlformats.org/drawingml/2006/wordprocessingDrawing" xmlns:w10="urn:schemas-microsoft-com:office:word" xmlns:w="http://schemas.openxmlformats.org/wordprocessingml/2006/main" xmlns:w14="http://schemas.microsoft.com/office/word/2010/wordml" xmlns:w15="http://schemas.microsoft.com/office/word/2012/wordml" xmlns:w16se="http://schemas.microsoft.com/office/word/2015/wordml/symex" xmlns:wpg="http://schemas.microsoft.com/office/word/2010/wordprocessingGroup" xmlns:wpi="http://schemas.microsoft.com/office/word/2010/wordprocessingInk" xmlns:wne="http://schemas.microsoft.com/office/word/2006/wordml" xmlns:wps="http://schemas.microsoft.com/office/word/2010/wordprocessingShape" mc:Ignorable="w14 w15 w16se wp14">
   <w:endnote w:type="separator" w:id="-1">
     <w:p>
       <w:r>
@@ -2962,7 +2967,7 @@
 </file>
 
 <file path=word/footer1.xml><?xml version="1.0" encoding="utf-8"?>
-<w:ftr xmlns:wpc="http://schemas.microsoft.com/office/word/2010/wordprocessingCanvas" xmlns:cx="http://schemas.microsoft.com/office/drawing/2014/chartex" xmlns:cx1="http://schemas.microsoft.com/office/drawing/2015/9/8/chartex" xmlns:cx2="http://schemas.microsoft.com/office/drawing/2015/10/21/chartex" xmlns:cx3="http://schemas.microsoft.com/office/drawing/2016/5/9/chartex" xmlns:cx4="http://schemas.microsoft.com/office/drawing/2016/5/10/chartex" xmlns:cx5="http://schemas.microsoft.com/office/drawing/2016/5/11/chartex" xmlns:cx6="http://schemas.microsoft.com/office/drawing/2016/5/12/chartex" xmlns:cx7="http://schemas.microsoft.com/office/drawing/2016/5/13/chartex" xmlns:cx8="http://schemas.microsoft.com/office/drawing/2016/5/14/chartex" xmlns:mc="http://schemas.openxmlformats.org/markup-compatibility/2006" xmlns:aink="http://schemas.microsoft.com/office/drawing/2016/ink" xmlns:o="urn:schemas-microsoft-com:office:office" xmlns:r="http://schemas.openxmlformats.org/officeDocument/2006/relationships" xmlns:m="http://schemas.openxmlformats.org/officeDocument/2006/math" xmlns:v="urn:schemas-microsoft-com:vml" xmlns:wp14="http://schemas.microsoft.com/office/word/2010/wordprocessingDrawing" xmlns:wp="http://schemas.openxmlformats.org/drawingml/2006/wordprocessingDrawing" xmlns:w10="urn:schemas-microsoft-com:office:word" xmlns:w="http://schemas.openxmlformats.org/wordprocessingml/2006/main" xmlns:w14="http://schemas.microsoft.com/office/word/2010/wordml" xmlns:w15="http://schemas.microsoft.com/office/word/2012/wordml" xmlns:w16se="http://schemas.microsoft.com/office/word/2015/wordml/symex" xmlns:wpg="http://schemas.microsoft.com/office/word/2010/wordprocessingGroup" xmlns:wpi="http://schemas.microsoft.com/office/word/2010/wordprocessingInk" xmlns:wne="http://schemas.microsoft.com/office/word/2006/wordml" xmlns:wps="http://schemas.microsoft.com/office/word/2010/wordprocessingShape" mc:Ignorable="w14 w15 w16se wp14">
+<w:ftr xmlns:wpc="http://schemas.microsoft.com/office/word/2010/wordprocessingCanvas" xmlns:cx="http://schemas.microsoft.com/office/drawing/2014/chartex" xmlns:mc="http://schemas.openxmlformats.org/markup-compatibility/2006" xmlns:o="urn:schemas-microsoft-com:office:office" xmlns:r="http://schemas.openxmlformats.org/officeDocument/2006/relationships" xmlns:m="http://schemas.openxmlformats.org/officeDocument/2006/math" xmlns:v="urn:schemas-microsoft-com:vml" xmlns:wp14="http://schemas.microsoft.com/office/word/2010/wordprocessingDrawing" xmlns:wp="http://schemas.openxmlformats.org/drawingml/2006/wordprocessingDrawing" xmlns:w10="urn:schemas-microsoft-com:office:word" xmlns:w="http://schemas.openxmlformats.org/wordprocessingml/2006/main" xmlns:w14="http://schemas.microsoft.com/office/word/2010/wordml" xmlns:w15="http://schemas.microsoft.com/office/word/2012/wordml" xmlns:w16se="http://schemas.microsoft.com/office/word/2015/wordml/symex" xmlns:wpg="http://schemas.microsoft.com/office/word/2010/wordprocessingGroup" xmlns:wpi="http://schemas.microsoft.com/office/word/2010/wordprocessingInk" xmlns:wne="http://schemas.microsoft.com/office/word/2006/wordml" xmlns:wps="http://schemas.microsoft.com/office/word/2010/wordprocessingShape" mc:Ignorable="w14 w15 w16se wp14">
   <w:p>
     <w:pPr>
       <w:pStyle w:val="Footer"/>
@@ -3061,7 +3066,7 @@
 </file>
 
 <file path=word/footer2.xml><?xml version="1.0" encoding="utf-8"?>
-<w:ftr xmlns:wpc="http://schemas.microsoft.com/office/word/2010/wordprocessingCanvas" xmlns:cx="http://schemas.microsoft.com/office/drawing/2014/chartex" xmlns:cx1="http://schemas.microsoft.com/office/drawing/2015/9/8/chartex" xmlns:cx2="http://schemas.microsoft.com/office/drawing/2015/10/21/chartex" xmlns:cx3="http://schemas.microsoft.com/office/drawing/2016/5/9/chartex" xmlns:cx4="http://schemas.microsoft.com/office/drawing/2016/5/10/chartex" xmlns:cx5="http://schemas.microsoft.com/office/drawing/2016/5/11/chartex" xmlns:cx6="http://schemas.microsoft.com/office/drawing/2016/5/12/chartex" xmlns:cx7="http://schemas.microsoft.com/office/drawing/2016/5/13/chartex" xmlns:cx8="http://schemas.microsoft.com/office/drawing/2016/5/14/chartex" xmlns:mc="http://schemas.openxmlformats.org/markup-compatibility/2006" xmlns:aink="http://schemas.microsoft.com/office/drawing/2016/ink" xmlns:o="urn:schemas-microsoft-com:office:office" xmlns:r="http://schemas.openxmlformats.org/officeDocument/2006/relationships" xmlns:m="http://schemas.openxmlformats.org/officeDocument/2006/math" xmlns:v="urn:schemas-microsoft-com:vml" xmlns:wp14="http://schemas.microsoft.com/office/word/2010/wordprocessingDrawing" xmlns:wp="http://schemas.openxmlformats.org/drawingml/2006/wordprocessingDrawing" xmlns:w10="urn:schemas-microsoft-com:office:word" xmlns:w="http://schemas.openxmlformats.org/wordprocessingml/2006/main" xmlns:w14="http://schemas.microsoft.com/office/word/2010/wordml" xmlns:w15="http://schemas.microsoft.com/office/word/2012/wordml" xmlns:w16se="http://schemas.microsoft.com/office/word/2015/wordml/symex" xmlns:wpg="http://schemas.microsoft.com/office/word/2010/wordprocessingGroup" xmlns:wpi="http://schemas.microsoft.com/office/word/2010/wordprocessingInk" xmlns:wne="http://schemas.microsoft.com/office/word/2006/wordml" xmlns:wps="http://schemas.microsoft.com/office/word/2010/wordprocessingShape" mc:Ignorable="w14 w15 w16se wp14">
+<w:ftr xmlns:wpc="http://schemas.microsoft.com/office/word/2010/wordprocessingCanvas" xmlns:cx="http://schemas.microsoft.com/office/drawing/2014/chartex" xmlns:mc="http://schemas.openxmlformats.org/markup-compatibility/2006" xmlns:o="urn:schemas-microsoft-com:office:office" xmlns:r="http://schemas.openxmlformats.org/officeDocument/2006/relationships" xmlns:m="http://schemas.openxmlformats.org/officeDocument/2006/math" xmlns:v="urn:schemas-microsoft-com:vml" xmlns:wp14="http://schemas.microsoft.com/office/word/2010/wordprocessingDrawing" xmlns:wp="http://schemas.openxmlformats.org/drawingml/2006/wordprocessingDrawing" xmlns:w10="urn:schemas-microsoft-com:office:word" xmlns:w="http://schemas.openxmlformats.org/wordprocessingml/2006/main" xmlns:w14="http://schemas.microsoft.com/office/word/2010/wordml" xmlns:w15="http://schemas.microsoft.com/office/word/2012/wordml" xmlns:w16se="http://schemas.microsoft.com/office/word/2015/wordml/symex" xmlns:wpg="http://schemas.microsoft.com/office/word/2010/wordprocessingGroup" xmlns:wpi="http://schemas.microsoft.com/office/word/2010/wordprocessingInk" xmlns:wne="http://schemas.microsoft.com/office/word/2006/wordml" xmlns:wps="http://schemas.microsoft.com/office/word/2010/wordprocessingShape" mc:Ignorable="w14 w15 w16se wp14">
   <w:p/>
   <w:p>
     <w:pPr>
@@ -3133,7 +3138,7 @@
 </file>
 
 <file path=word/footnotes.xml><?xml version="1.0" encoding="utf-8"?>
-<w:footnotes xmlns:wpc="http://schemas.microsoft.com/office/word/2010/wordprocessingCanvas" xmlns:cx="http://schemas.microsoft.com/office/drawing/2014/chartex" xmlns:cx1="http://schemas.microsoft.com/office/drawing/2015/9/8/chartex" xmlns:cx2="http://schemas.microsoft.com/office/drawing/2015/10/21/chartex" xmlns:cx3="http://schemas.microsoft.com/office/drawing/2016/5/9/chartex" xmlns:cx4="http://schemas.microsoft.com/office/drawing/2016/5/10/chartex" xmlns:cx5="http://schemas.microsoft.com/office/drawing/2016/5/11/chartex" xmlns:cx6="http://schemas.microsoft.com/office/drawing/2016/5/12/chartex" xmlns:cx7="http://schemas.microsoft.com/office/drawing/2016/5/13/chartex" xmlns:cx8="http://schemas.microsoft.com/office/drawing/2016/5/14/chartex" xmlns:mc="http://schemas.openxmlformats.org/markup-compatibility/2006" xmlns:aink="http://schemas.microsoft.com/office/drawing/2016/ink" xmlns:o="urn:schemas-microsoft-com:office:office" xmlns:r="http://schemas.openxmlformats.org/officeDocument/2006/relationships" xmlns:m="http://schemas.openxmlformats.org/officeDocument/2006/math" xmlns:v="urn:schemas-microsoft-com:vml" xmlns:wp14="http://schemas.microsoft.com/office/word/2010/wordprocessingDrawing" xmlns:wp="http://schemas.openxmlformats.org/drawingml/2006/wordprocessingDrawing" xmlns:w10="urn:schemas-microsoft-com:office:word" xmlns:w="http://schemas.openxmlformats.org/wordprocessingml/2006/main" xmlns:w14="http://schemas.microsoft.com/office/word/2010/wordml" xmlns:w15="http://schemas.microsoft.com/office/word/2012/wordml" xmlns:w16se="http://schemas.microsoft.com/office/word/2015/wordml/symex" xmlns:wpg="http://schemas.microsoft.com/office/word/2010/wordprocessingGroup" xmlns:wpi="http://schemas.microsoft.com/office/word/2010/wordprocessingInk" xmlns:wne="http://schemas.microsoft.com/office/word/2006/wordml" xmlns:wps="http://schemas.microsoft.com/office/word/2010/wordprocessingShape" mc:Ignorable="w14 w15 w16se wp14">
+<w:footnotes xmlns:wpc="http://schemas.microsoft.com/office/word/2010/wordprocessingCanvas" xmlns:cx="http://schemas.microsoft.com/office/drawing/2014/chartex" xmlns:mc="http://schemas.openxmlformats.org/markup-compatibility/2006" xmlns:o="urn:schemas-microsoft-com:office:office" xmlns:r="http://schemas.openxmlformats.org/officeDocument/2006/relationships" xmlns:m="http://schemas.openxmlformats.org/officeDocument/2006/math" xmlns:v="urn:schemas-microsoft-com:vml" xmlns:wp14="http://schemas.microsoft.com/office/word/2010/wordprocessingDrawing" xmlns:wp="http://schemas.openxmlformats.org/drawingml/2006/wordprocessingDrawing" xmlns:w10="urn:schemas-microsoft-com:office:word" xmlns:w="http://schemas.openxmlformats.org/wordprocessingml/2006/main" xmlns:w14="http://schemas.microsoft.com/office/word/2010/wordml" xmlns:w15="http://schemas.microsoft.com/office/word/2012/wordml" xmlns:w16se="http://schemas.microsoft.com/office/word/2015/wordml/symex" xmlns:wpg="http://schemas.microsoft.com/office/word/2010/wordprocessingGroup" xmlns:wpi="http://schemas.microsoft.com/office/word/2010/wordprocessingInk" xmlns:wne="http://schemas.microsoft.com/office/word/2006/wordml" xmlns:wps="http://schemas.microsoft.com/office/word/2010/wordprocessingShape" mc:Ignorable="w14 w15 w16se wp14">
   <w:footnote w:type="separator" w:id="-1">
     <w:p>
       <w:r>
@@ -3152,7 +3157,7 @@
 </file>
 
 <file path=word/header1.xml><?xml version="1.0" encoding="utf-8"?>
-<w:hdr xmlns:wpc="http://schemas.microsoft.com/office/word/2010/wordprocessingCanvas" xmlns:cx="http://schemas.microsoft.com/office/drawing/2014/chartex" xmlns:cx1="http://schemas.microsoft.com/office/drawing/2015/9/8/chartex" xmlns:cx2="http://schemas.microsoft.com/office/drawing/2015/10/21/chartex" xmlns:cx3="http://schemas.microsoft.com/office/drawing/2016/5/9/chartex" xmlns:cx4="http://schemas.microsoft.com/office/drawing/2016/5/10/chartex" xmlns:cx5="http://schemas.microsoft.com/office/drawing/2016/5/11/chartex" xmlns:cx6="http://schemas.microsoft.com/office/drawing/2016/5/12/chartex" xmlns:cx7="http://schemas.microsoft.com/office/drawing/2016/5/13/chartex" xmlns:cx8="http://schemas.microsoft.com/office/drawing/2016/5/14/chartex" xmlns:mc="http://schemas.openxmlformats.org/markup-compatibility/2006" xmlns:aink="http://schemas.microsoft.com/office/drawing/2016/ink" xmlns:o="urn:schemas-microsoft-com:office:office" xmlns:r="http://schemas.openxmlformats.org/officeDocument/2006/relationships" xmlns:m="http://schemas.openxmlformats.org/officeDocument/2006/math" xmlns:v="urn:schemas-microsoft-com:vml" xmlns:wp14="http://schemas.microsoft.com/office/word/2010/wordprocessingDrawing" xmlns:wp="http://schemas.openxmlformats.org/drawingml/2006/wordprocessingDrawing" xmlns:w10="urn:schemas-microsoft-com:office:word" xmlns:w="http://schemas.openxmlformats.org/wordprocessingml/2006/main" xmlns:w14="http://schemas.microsoft.com/office/word/2010/wordml" xmlns:w15="http://schemas.microsoft.com/office/word/2012/wordml" xmlns:w16se="http://schemas.microsoft.com/office/word/2015/wordml/symex" xmlns:wpg="http://schemas.microsoft.com/office/word/2010/wordprocessingGroup" xmlns:wpi="http://schemas.microsoft.com/office/word/2010/wordprocessingInk" xmlns:wne="http://schemas.microsoft.com/office/word/2006/wordml" xmlns:wps="http://schemas.microsoft.com/office/word/2010/wordprocessingShape" mc:Ignorable="w14 w15 w16se wp14">
+<w:hdr xmlns:wpc="http://schemas.microsoft.com/office/word/2010/wordprocessingCanvas" xmlns:cx="http://schemas.microsoft.com/office/drawing/2014/chartex" xmlns:mc="http://schemas.openxmlformats.org/markup-compatibility/2006" xmlns:o="urn:schemas-microsoft-com:office:office" xmlns:r="http://schemas.openxmlformats.org/officeDocument/2006/relationships" xmlns:m="http://schemas.openxmlformats.org/officeDocument/2006/math" xmlns:v="urn:schemas-microsoft-com:vml" xmlns:wp14="http://schemas.microsoft.com/office/word/2010/wordprocessingDrawing" xmlns:wp="http://schemas.openxmlformats.org/drawingml/2006/wordprocessingDrawing" xmlns:w10="urn:schemas-microsoft-com:office:word" xmlns:w="http://schemas.openxmlformats.org/wordprocessingml/2006/main" xmlns:w14="http://schemas.microsoft.com/office/word/2010/wordml" xmlns:w15="http://schemas.microsoft.com/office/word/2012/wordml" xmlns:w16se="http://schemas.microsoft.com/office/word/2015/wordml/symex" xmlns:wpg="http://schemas.microsoft.com/office/word/2010/wordprocessingGroup" xmlns:wpi="http://schemas.microsoft.com/office/word/2010/wordprocessingInk" xmlns:wne="http://schemas.microsoft.com/office/word/2006/wordml" xmlns:wps="http://schemas.microsoft.com/office/word/2010/wordprocessingShape" mc:Ignorable="w14 w15 w16se wp14">
   <w:p>
     <w:pPr>
       <w:pStyle w:val="Header"/>
@@ -3195,7 +3200,7 @@
 </file>
 
 <file path=word/header2.xml><?xml version="1.0" encoding="utf-8"?>
-<w:hdr xmlns:wpc="http://schemas.microsoft.com/office/word/2010/wordprocessingCanvas" xmlns:cx="http://schemas.microsoft.com/office/drawing/2014/chartex" xmlns:cx1="http://schemas.microsoft.com/office/drawing/2015/9/8/chartex" xmlns:cx2="http://schemas.microsoft.com/office/drawing/2015/10/21/chartex" xmlns:cx3="http://schemas.microsoft.com/office/drawing/2016/5/9/chartex" xmlns:cx4="http://schemas.microsoft.com/office/drawing/2016/5/10/chartex" xmlns:cx5="http://schemas.microsoft.com/office/drawing/2016/5/11/chartex" xmlns:cx6="http://schemas.microsoft.com/office/drawing/2016/5/12/chartex" xmlns:cx7="http://schemas.microsoft.com/office/drawing/2016/5/13/chartex" xmlns:cx8="http://schemas.microsoft.com/office/drawing/2016/5/14/chartex" xmlns:mc="http://schemas.openxmlformats.org/markup-compatibility/2006" xmlns:aink="http://schemas.microsoft.com/office/drawing/2016/ink" xmlns:o="urn:schemas-microsoft-com:office:office" xmlns:r="http://schemas.openxmlformats.org/officeDocument/2006/relationships" xmlns:m="http://schemas.openxmlformats.org/officeDocument/2006/math" xmlns:v="urn:schemas-microsoft-com:vml" xmlns:wp14="http://schemas.microsoft.com/office/word/2010/wordprocessingDrawing" xmlns:wp="http://schemas.openxmlformats.org/drawingml/2006/wordprocessingDrawing" xmlns:w10="urn:schemas-microsoft-com:office:word" xmlns:w="http://schemas.openxmlformats.org/wordprocessingml/2006/main" xmlns:w14="http://schemas.microsoft.com/office/word/2010/wordml" xmlns:w15="http://schemas.microsoft.com/office/word/2012/wordml" xmlns:w16se="http://schemas.microsoft.com/office/word/2015/wordml/symex" xmlns:wpg="http://schemas.microsoft.com/office/word/2010/wordprocessingGroup" xmlns:wpi="http://schemas.microsoft.com/office/word/2010/wordprocessingInk" xmlns:wne="http://schemas.microsoft.com/office/word/2006/wordml" xmlns:wps="http://schemas.microsoft.com/office/word/2010/wordprocessingShape" mc:Ignorable="w14 w15 w16se wp14">
+<w:hdr xmlns:wpc="http://schemas.microsoft.com/office/word/2010/wordprocessingCanvas" xmlns:cx="http://schemas.microsoft.com/office/drawing/2014/chartex" xmlns:mc="http://schemas.openxmlformats.org/markup-compatibility/2006" xmlns:o="urn:schemas-microsoft-com:office:office" xmlns:r="http://schemas.openxmlformats.org/officeDocument/2006/relationships" xmlns:m="http://schemas.openxmlformats.org/officeDocument/2006/math" xmlns:v="urn:schemas-microsoft-com:vml" xmlns:wp14="http://schemas.microsoft.com/office/word/2010/wordprocessingDrawing" xmlns:wp="http://schemas.openxmlformats.org/drawingml/2006/wordprocessingDrawing" xmlns:w10="urn:schemas-microsoft-com:office:word" xmlns:w="http://schemas.openxmlformats.org/wordprocessingml/2006/main" xmlns:w14="http://schemas.microsoft.com/office/word/2010/wordml" xmlns:w15="http://schemas.microsoft.com/office/word/2012/wordml" xmlns:w16se="http://schemas.microsoft.com/office/word/2015/wordml/symex" xmlns:wpg="http://schemas.microsoft.com/office/word/2010/wordprocessingGroup" xmlns:wpi="http://schemas.microsoft.com/office/word/2010/wordprocessingInk" xmlns:wne="http://schemas.microsoft.com/office/word/2006/wordml" xmlns:wps="http://schemas.microsoft.com/office/word/2010/wordprocessingShape" mc:Ignorable="w14 w15 w16se wp14">
   <w:p>
     <w:pPr>
       <w:ind w:left="0"/>
@@ -3215,7 +3220,7 @@
 </file>
 
 <file path=word/numbering.xml><?xml version="1.0" encoding="utf-8"?>
-<w:numbering xmlns:wpc="http://schemas.microsoft.com/office/word/2010/wordprocessingCanvas" xmlns:cx="http://schemas.microsoft.com/office/drawing/2014/chartex" xmlns:cx1="http://schemas.microsoft.com/office/drawing/2015/9/8/chartex" xmlns:cx2="http://schemas.microsoft.com/office/drawing/2015/10/21/chartex" xmlns:cx3="http://schemas.microsoft.com/office/drawing/2016/5/9/chartex" xmlns:cx4="http://schemas.microsoft.com/office/drawing/2016/5/10/chartex" xmlns:cx5="http://schemas.microsoft.com/office/drawing/2016/5/11/chartex" xmlns:cx6="http://schemas.microsoft.com/office/drawing/2016/5/12/chartex" xmlns:cx7="http://schemas.microsoft.com/office/drawing/2016/5/13/chartex" xmlns:cx8="http://schemas.microsoft.com/office/drawing/2016/5/14/chartex" xmlns:mc="http://schemas.openxmlformats.org/markup-compatibility/2006" xmlns:aink="http://schemas.microsoft.com/office/drawing/2016/ink" xmlns:o="urn:schemas-microsoft-com:office:office" xmlns:r="http://schemas.openxmlformats.org/officeDocument/2006/relationships" xmlns:m="http://schemas.openxmlformats.org/officeDocument/2006/math" xmlns:v="urn:schemas-microsoft-com:vml" xmlns:wp14="http://schemas.microsoft.com/office/word/2010/wordprocessingDrawing" xmlns:wp="http://schemas.openxmlformats.org/drawingml/2006/wordprocessingDrawing" xmlns:w10="urn:schemas-microsoft-com:office:word" xmlns:w="http://schemas.openxmlformats.org/wordprocessingml/2006/main" xmlns:w14="http://schemas.microsoft.com/office/word/2010/wordml" xmlns:w15="http://schemas.microsoft.com/office/word/2012/wordml" xmlns:w16se="http://schemas.microsoft.com/office/word/2015/wordml/symex" xmlns:wpg="http://schemas.microsoft.com/office/word/2010/wordprocessingGroup" xmlns:wpi="http://schemas.microsoft.com/office/word/2010/wordprocessingInk" xmlns:wne="http://schemas.microsoft.com/office/word/2006/wordml" xmlns:wps="http://schemas.microsoft.com/office/word/2010/wordprocessingShape" mc:Ignorable="w14 w15 w16se wp14">
+<w:numbering xmlns:wpc="http://schemas.microsoft.com/office/word/2010/wordprocessingCanvas" xmlns:cx="http://schemas.microsoft.com/office/drawing/2014/chartex" xmlns:mc="http://schemas.openxmlformats.org/markup-compatibility/2006" xmlns:o="urn:schemas-microsoft-com:office:office" xmlns:r="http://schemas.openxmlformats.org/officeDocument/2006/relationships" xmlns:m="http://schemas.openxmlformats.org/officeDocument/2006/math" xmlns:v="urn:schemas-microsoft-com:vml" xmlns:wp14="http://schemas.microsoft.com/office/word/2010/wordprocessingDrawing" xmlns:wp="http://schemas.openxmlformats.org/drawingml/2006/wordprocessingDrawing" xmlns:w10="urn:schemas-microsoft-com:office:word" xmlns:w="http://schemas.openxmlformats.org/wordprocessingml/2006/main" xmlns:w14="http://schemas.microsoft.com/office/word/2010/wordml" xmlns:w15="http://schemas.microsoft.com/office/word/2012/wordml" xmlns:w16se="http://schemas.microsoft.com/office/word/2015/wordml/symex" xmlns:wpg="http://schemas.microsoft.com/office/word/2010/wordprocessingGroup" xmlns:wpi="http://schemas.microsoft.com/office/word/2010/wordprocessingInk" xmlns:wne="http://schemas.microsoft.com/office/word/2006/wordml" xmlns:wps="http://schemas.microsoft.com/office/word/2010/wordprocessingShape" mc:Ignorable="w14 w15 w16se wp14">
   <w:abstractNum w:abstractNumId="0" w15:restartNumberingAfterBreak="0">
     <w:nsid w:val="00B25B26"/>
     <w:multiLevelType w:val="hybridMultilevel"/>
@@ -5745,7 +5750,7 @@
     </w:rPrDefault>
     <w:pPrDefault/>
   </w:docDefaults>
-  <w:latentStyles w:defLockedState="1" w:defUIPriority="0" w:defSemiHidden="0" w:defUnhideWhenUsed="0" w:defQFormat="0" w:count="374">
+  <w:latentStyles w:defLockedState="1" w:defUIPriority="0" w:defSemiHidden="0" w:defUnhideWhenUsed="0" w:defQFormat="0" w:count="371">
     <w:lsdException w:name="Normal" w:locked="0" w:qFormat="1"/>
     <w:lsdException w:name="heading 1" w:locked="0" w:uiPriority="9" w:qFormat="1"/>
     <w:lsdException w:name="heading 2" w:semiHidden="1" w:unhideWhenUsed="1" w:qFormat="1"/>
@@ -6111,9 +6116,6 @@
     <w:lsdException w:name="List Table 5 Dark Accent 6" w:locked="0" w:uiPriority="50"/>
     <w:lsdException w:name="List Table 6 Colorful Accent 6" w:locked="0" w:uiPriority="51"/>
     <w:lsdException w:name="List Table 7 Colorful Accent 6" w:locked="0" w:uiPriority="52"/>
-    <w:lsdException w:name="Mention" w:locked="0" w:semiHidden="1" w:uiPriority="99" w:unhideWhenUsed="1"/>
-    <w:lsdException w:name="Smart Hyperlink" w:locked="0" w:semiHidden="1" w:uiPriority="99" w:unhideWhenUsed="1"/>
-    <w:lsdException w:name="Hashtag" w:locked="0" w:semiHidden="1" w:uiPriority="99" w:unhideWhenUsed="1"/>
   </w:latentStyles>
   <w:style w:type="paragraph" w:default="1" w:styleId="Normal">
     <w:name w:val="Normal"/>
@@ -6881,7 +6883,7 @@
 </file>
 
 <file path=word/glossary/document.xml><?xml version="1.0" encoding="utf-8"?>
-<w:glossaryDocument xmlns:wpc="http://schemas.microsoft.com/office/word/2010/wordprocessingCanvas" xmlns:cx="http://schemas.microsoft.com/office/drawing/2014/chartex" xmlns:cx1="http://schemas.microsoft.com/office/drawing/2015/9/8/chartex" xmlns:cx2="http://schemas.microsoft.com/office/drawing/2015/10/21/chartex" xmlns:cx3="http://schemas.microsoft.com/office/drawing/2016/5/9/chartex" xmlns:cx4="http://schemas.microsoft.com/office/drawing/2016/5/10/chartex" xmlns:cx5="http://schemas.microsoft.com/office/drawing/2016/5/11/chartex" xmlns:cx6="http://schemas.microsoft.com/office/drawing/2016/5/12/chartex" xmlns:cx7="http://schemas.microsoft.com/office/drawing/2016/5/13/chartex" xmlns:cx8="http://schemas.microsoft.com/office/drawing/2016/5/14/chartex" xmlns:mc="http://schemas.openxmlformats.org/markup-compatibility/2006" xmlns:aink="http://schemas.microsoft.com/office/drawing/2016/ink" xmlns:o="urn:schemas-microsoft-com:office:office" xmlns:r="http://schemas.openxmlformats.org/officeDocument/2006/relationships" xmlns:m="http://schemas.openxmlformats.org/officeDocument/2006/math" xmlns:v="urn:schemas-microsoft-com:vml" xmlns:wp14="http://schemas.microsoft.com/office/word/2010/wordprocessingDrawing" xmlns:wp="http://schemas.openxmlformats.org/drawingml/2006/wordprocessingDrawing" xmlns:w10="urn:schemas-microsoft-com:office:word" xmlns:w="http://schemas.openxmlformats.org/wordprocessingml/2006/main" xmlns:w14="http://schemas.microsoft.com/office/word/2010/wordml" xmlns:w15="http://schemas.microsoft.com/office/word/2012/wordml" xmlns:w16se="http://schemas.microsoft.com/office/word/2015/wordml/symex" xmlns:wpg="http://schemas.microsoft.com/office/word/2010/wordprocessingGroup" xmlns:wpi="http://schemas.microsoft.com/office/word/2010/wordprocessingInk" xmlns:wne="http://schemas.microsoft.com/office/word/2006/wordml" xmlns:wps="http://schemas.microsoft.com/office/word/2010/wordprocessingShape" mc:Ignorable="w14 w15 w16se wp14">
+<w:glossaryDocument xmlns:wpc="http://schemas.microsoft.com/office/word/2010/wordprocessingCanvas" xmlns:cx="http://schemas.microsoft.com/office/drawing/2014/chartex" xmlns:mc="http://schemas.openxmlformats.org/markup-compatibility/2006" xmlns:o="urn:schemas-microsoft-com:office:office" xmlns:r="http://schemas.openxmlformats.org/officeDocument/2006/relationships" xmlns:m="http://schemas.openxmlformats.org/officeDocument/2006/math" xmlns:v="urn:schemas-microsoft-com:vml" xmlns:wp14="http://schemas.microsoft.com/office/word/2010/wordprocessingDrawing" xmlns:wp="http://schemas.openxmlformats.org/drawingml/2006/wordprocessingDrawing" xmlns:w10="urn:schemas-microsoft-com:office:word" xmlns:w="http://schemas.openxmlformats.org/wordprocessingml/2006/main" xmlns:w14="http://schemas.microsoft.com/office/word/2010/wordml" xmlns:w15="http://schemas.microsoft.com/office/word/2012/wordml" xmlns:w16se="http://schemas.microsoft.com/office/word/2015/wordml/symex" xmlns:wpg="http://schemas.microsoft.com/office/word/2010/wordprocessingGroup" xmlns:wpi="http://schemas.microsoft.com/office/word/2010/wordprocessingInk" xmlns:wne="http://schemas.microsoft.com/office/word/2006/wordml" xmlns:wps="http://schemas.microsoft.com/office/word/2010/wordprocessingShape" mc:Ignorable="w14 w15 w16se wp14">
   <w:docParts>
     <w:docPart>
       <w:docPartPr>
@@ -7348,7 +7350,7 @@
       </w:pPr>
     </w:pPrDefault>
   </w:docDefaults>
-  <w:latentStyles w:defLockedState="0" w:defUIPriority="99" w:defSemiHidden="0" w:defUnhideWhenUsed="0" w:defQFormat="0" w:count="374">
+  <w:latentStyles w:defLockedState="0" w:defUIPriority="99" w:defSemiHidden="0" w:defUnhideWhenUsed="0" w:defQFormat="0" w:count="371">
     <w:lsdException w:name="Normal" w:uiPriority="0" w:qFormat="1"/>
     <w:lsdException w:name="heading 1" w:uiPriority="9" w:qFormat="1"/>
     <w:lsdException w:name="heading 2" w:semiHidden="1" w:uiPriority="9" w:unhideWhenUsed="1" w:qFormat="1"/>
@@ -7720,9 +7722,6 @@
     <w:lsdException w:name="List Table 5 Dark Accent 6" w:uiPriority="50"/>
     <w:lsdException w:name="List Table 6 Colorful Accent 6" w:uiPriority="51"/>
     <w:lsdException w:name="List Table 7 Colorful Accent 6" w:uiPriority="52"/>
-    <w:lsdException w:name="Mention" w:semiHidden="1" w:unhideWhenUsed="1"/>
-    <w:lsdException w:name="Smart Hyperlink" w:semiHidden="1" w:unhideWhenUsed="1"/>
-    <w:lsdException w:name="Hashtag" w:semiHidden="1" w:unhideWhenUsed="1"/>
   </w:latentStyles>
   <w:style w:type="paragraph" w:default="1" w:styleId="Normal">
     <w:name w:val="Normal"/>
@@ -8394,7 +8393,7 @@
 </file>
 
 <file path=customXml/itemProps1.xml><?xml version="1.0" encoding="utf-8"?>
-<ds:datastoreItem xmlns:ds="http://schemas.openxmlformats.org/officeDocument/2006/customXml" ds:itemID="{8F8406B2-3003-4CAC-8F9A-79D07B881BEA}">
+<ds:datastoreItem xmlns:ds="http://schemas.openxmlformats.org/officeDocument/2006/customXml" ds:itemID="{5C7A1558-E816-4691-84D2-1BB6E75AC065}">
   <ds:schemaRefs>
     <ds:schemaRef ds:uri="http://schemas.openxmlformats.org/officeDocument/2006/bibliography"/>
   </ds:schemaRefs>

</xml_diff>

<commit_message>
Made more changes, using my ResourceManager now!
</commit_message>
<xml_diff>
--- a/Kawasu/INFT560 - Game Project Brief.docx
+++ b/Kawasu/INFT560 - Game Project Brief.docx
@@ -1320,15 +1320,29 @@
                 <w:color w:val="auto"/>
                 <w:sz w:val="18"/>
                 <w:szCs w:val="18"/>
-              </w:rPr>
-              <w:t>Game uses a sophisticated state management system, configured in a stack that allows for updating / renderin</w:t>
-            </w:r>
-            <w:r>
-              <w:rPr>
-                <w:i w:val="0"/>
-                <w:color w:val="auto"/>
-                <w:sz w:val="18"/>
-                <w:szCs w:val="18"/>
+                <w:highlight w:val="yellow"/>
+              </w:rPr>
+              <w:t>Game uses a sophisticated state management system, configured in a stack that allows for upda</w:t>
+            </w:r>
+            <w:bookmarkStart w:id="0" w:name="_GoBack"/>
+            <w:bookmarkEnd w:id="0"/>
+            <w:r>
+              <w:rPr>
+                <w:i w:val="0"/>
+                <w:color w:val="auto"/>
+                <w:sz w:val="18"/>
+                <w:szCs w:val="18"/>
+                <w:highlight w:val="yellow"/>
+              </w:rPr>
+              <w:t>ting / renderin</w:t>
+            </w:r>
+            <w:r>
+              <w:rPr>
+                <w:i w:val="0"/>
+                <w:color w:val="auto"/>
+                <w:sz w:val="18"/>
+                <w:szCs w:val="18"/>
+                <w:highlight w:val="yellow"/>
               </w:rPr>
               <w:t>g of states lower in the stack</w:t>
             </w:r>
@@ -1338,8 +1352,18 @@
                 <w:color w:val="auto"/>
                 <w:sz w:val="18"/>
                 <w:szCs w:val="18"/>
-              </w:rPr>
-              <w:t>. (</w:t>
+                <w:highlight w:val="yellow"/>
+              </w:rPr>
+              <w:t>.</w:t>
+            </w:r>
+            <w:r>
+              <w:rPr>
+                <w:i w:val="0"/>
+                <w:color w:val="auto"/>
+                <w:sz w:val="18"/>
+                <w:szCs w:val="18"/>
+              </w:rPr>
+              <w:t xml:space="preserve"> (</w:t>
             </w:r>
             <w:r>
               <w:rPr>
@@ -1931,8 +1955,6 @@
               </w:rPr>
               <w:t>)</w:t>
             </w:r>
-            <w:bookmarkStart w:id="0" w:name="_GoBack"/>
-            <w:bookmarkEnd w:id="0"/>
           </w:p>
         </w:tc>
         <w:tc>
@@ -8393,7 +8415,7 @@
 </file>
 
 <file path=customXml/itemProps1.xml><?xml version="1.0" encoding="utf-8"?>
-<ds:datastoreItem xmlns:ds="http://schemas.openxmlformats.org/officeDocument/2006/customXml" ds:itemID="{5C7A1558-E816-4691-84D2-1BB6E75AC065}">
+<ds:datastoreItem xmlns:ds="http://schemas.openxmlformats.org/officeDocument/2006/customXml" ds:itemID="{D607D673-F7C7-465D-B94E-519C0F4F949D}">
   <ds:schemaRefs>
     <ds:schemaRef ds:uri="http://schemas.openxmlformats.org/officeDocument/2006/bibliography"/>
   </ds:schemaRefs>

</xml_diff>

<commit_message>
Incorporated LinkedList and bomb spawning
</commit_message>
<xml_diff>
--- a/Kawasu/INFT560 - Game Project Brief.docx
+++ b/Kawasu/INFT560 - Game Project Brief.docx
@@ -1322,19 +1322,7 @@
                 <w:szCs w:val="18"/>
                 <w:highlight w:val="yellow"/>
               </w:rPr>
-              <w:t>Game uses a sophisticated state management system, configured in a stack that allows for upda</w:t>
-            </w:r>
-            <w:bookmarkStart w:id="0" w:name="_GoBack"/>
-            <w:bookmarkEnd w:id="0"/>
-            <w:r>
-              <w:rPr>
-                <w:i w:val="0"/>
-                <w:color w:val="auto"/>
-                <w:sz w:val="18"/>
-                <w:szCs w:val="18"/>
-                <w:highlight w:val="yellow"/>
-              </w:rPr>
-              <w:t>ting / renderin</w:t>
+              <w:t>Game uses a sophisticated state management system, configured in a stack that allows for updating / renderin</w:t>
             </w:r>
             <w:r>
               <w:rPr>
@@ -1805,6 +1793,7 @@
                 <w:color w:val="auto"/>
                 <w:sz w:val="18"/>
                 <w:szCs w:val="18"/>
+                <w:highlight w:val="yellow"/>
               </w:rPr>
               <w:t>Game uses more than two custom container classes and more than two Design Patterns</w:t>
             </w:r>
@@ -1814,8 +1803,18 @@
                 <w:color w:val="auto"/>
                 <w:sz w:val="18"/>
                 <w:szCs w:val="18"/>
-              </w:rPr>
-              <w:t>. (</w:t>
+                <w:highlight w:val="yellow"/>
+              </w:rPr>
+              <w:t>.</w:t>
+            </w:r>
+            <w:r>
+              <w:rPr>
+                <w:i w:val="0"/>
+                <w:color w:val="auto"/>
+                <w:sz w:val="18"/>
+                <w:szCs w:val="18"/>
+              </w:rPr>
+              <w:t xml:space="preserve"> (</w:t>
             </w:r>
             <w:r>
               <w:rPr>
@@ -1914,13 +1913,14 @@
                 <w:highlight w:val="yellow"/>
               </w:rPr>
             </w:pPr>
-            <w:r>
-              <w:rPr>
-                <w:i w:val="0"/>
-                <w:color w:val="auto"/>
-                <w:sz w:val="18"/>
-                <w:szCs w:val="18"/>
-                <w:highlight w:val="yellow"/>
+            <w:bookmarkStart w:id="0" w:name="_GoBack"/>
+            <w:bookmarkEnd w:id="0"/>
+            <w:r>
+              <w:rPr>
+                <w:i w:val="0"/>
+                <w:color w:val="auto"/>
+                <w:sz w:val="18"/>
+                <w:szCs w:val="18"/>
               </w:rPr>
               <w:t>Game uses two custom container classes and one Design Pattern, excluding Singleton</w:t>
             </w:r>
@@ -1930,7 +1930,6 @@
                 <w:color w:val="auto"/>
                 <w:sz w:val="18"/>
                 <w:szCs w:val="18"/>
-                <w:highlight w:val="yellow"/>
               </w:rPr>
               <w:t>. (</w:t>
             </w:r>
@@ -1941,7 +1940,6 @@
                 <w:color w:val="auto"/>
                 <w:sz w:val="18"/>
                 <w:szCs w:val="18"/>
-                <w:highlight w:val="yellow"/>
               </w:rPr>
               <w:t>56.25-48.75</w:t>
             </w:r>
@@ -1951,7 +1949,6 @@
                 <w:color w:val="auto"/>
                 <w:sz w:val="18"/>
                 <w:szCs w:val="18"/>
-                <w:highlight w:val="yellow"/>
               </w:rPr>
               <w:t>)</w:t>
             </w:r>
@@ -2163,6 +2160,7 @@
                 <w:color w:val="auto"/>
                 <w:sz w:val="18"/>
                 <w:szCs w:val="18"/>
+                <w:highlight w:val="yellow"/>
               </w:rPr>
               <w:t>Assertions used where appropriate in critical locations that can’t be handled without crashing the program. All return values are checked for accuracy. All custom container class methods are included in the Unit Test</w:t>
             </w:r>
@@ -2172,8 +2170,18 @@
                 <w:color w:val="auto"/>
                 <w:sz w:val="18"/>
                 <w:szCs w:val="18"/>
-              </w:rPr>
-              <w:t>. (</w:t>
+                <w:highlight w:val="yellow"/>
+              </w:rPr>
+              <w:t xml:space="preserve">. </w:t>
+            </w:r>
+            <w:r>
+              <w:rPr>
+                <w:i w:val="0"/>
+                <w:color w:val="auto"/>
+                <w:sz w:val="18"/>
+                <w:szCs w:val="18"/>
+              </w:rPr>
+              <w:t>(</w:t>
             </w:r>
             <w:r>
               <w:rPr>
@@ -8415,7 +8423,7 @@
 </file>
 
 <file path=customXml/itemProps1.xml><?xml version="1.0" encoding="utf-8"?>
-<ds:datastoreItem xmlns:ds="http://schemas.openxmlformats.org/officeDocument/2006/customXml" ds:itemID="{D607D673-F7C7-465D-B94E-519C0F4F949D}">
+<ds:datastoreItem xmlns:ds="http://schemas.openxmlformats.org/officeDocument/2006/customXml" ds:itemID="{11DC89DB-E7E9-4A43-AD1D-97638354E0D8}">
   <ds:schemaRefs>
     <ds:schemaRef ds:uri="http://schemas.openxmlformats.org/officeDocument/2006/bibliography"/>
   </ds:schemaRefs>

</xml_diff>

<commit_message>
Finished commenting and the UnitTest yay. but some mem leaks still exist.
</commit_message>
<xml_diff>
--- a/Kawasu/INFT560 - Game Project Brief.docx
+++ b/Kawasu/INFT560 - Game Project Brief.docx
@@ -1,6 +1,6 @@
 
 <file path=word/document.xml><?xml version="1.0" encoding="utf-8"?>
-<w:document xmlns:wpc="http://schemas.microsoft.com/office/word/2010/wordprocessingCanvas" xmlns:cx="http://schemas.microsoft.com/office/drawing/2014/chartex" xmlns:mc="http://schemas.openxmlformats.org/markup-compatibility/2006" xmlns:o="urn:schemas-microsoft-com:office:office" xmlns:r="http://schemas.openxmlformats.org/officeDocument/2006/relationships" xmlns:m="http://schemas.openxmlformats.org/officeDocument/2006/math" xmlns:v="urn:schemas-microsoft-com:vml" xmlns:wp14="http://schemas.microsoft.com/office/word/2010/wordprocessingDrawing" xmlns:wp="http://schemas.openxmlformats.org/drawingml/2006/wordprocessingDrawing" xmlns:w10="urn:schemas-microsoft-com:office:word" xmlns:w="http://schemas.openxmlformats.org/wordprocessingml/2006/main" xmlns:w14="http://schemas.microsoft.com/office/word/2010/wordml" xmlns:w15="http://schemas.microsoft.com/office/word/2012/wordml" xmlns:w16se="http://schemas.microsoft.com/office/word/2015/wordml/symex" xmlns:wpg="http://schemas.microsoft.com/office/word/2010/wordprocessingGroup" xmlns:wpi="http://schemas.microsoft.com/office/word/2010/wordprocessingInk" xmlns:wne="http://schemas.microsoft.com/office/word/2006/wordml" xmlns:wps="http://schemas.microsoft.com/office/word/2010/wordprocessingShape" mc:Ignorable="w14 w15 w16se wp14">
+<w:document xmlns:wpc="http://schemas.microsoft.com/office/word/2010/wordprocessingCanvas" xmlns:cx="http://schemas.microsoft.com/office/drawing/2014/chartex" xmlns:cx1="http://schemas.microsoft.com/office/drawing/2015/9/8/chartex" xmlns:cx2="http://schemas.microsoft.com/office/drawing/2015/10/21/chartex" xmlns:cx3="http://schemas.microsoft.com/office/drawing/2016/5/9/chartex" xmlns:cx4="http://schemas.microsoft.com/office/drawing/2016/5/10/chartex" xmlns:cx5="http://schemas.microsoft.com/office/drawing/2016/5/11/chartex" xmlns:cx6="http://schemas.microsoft.com/office/drawing/2016/5/12/chartex" xmlns:cx7="http://schemas.microsoft.com/office/drawing/2016/5/13/chartex" xmlns:cx8="http://schemas.microsoft.com/office/drawing/2016/5/14/chartex" xmlns:mc="http://schemas.openxmlformats.org/markup-compatibility/2006" xmlns:aink="http://schemas.microsoft.com/office/drawing/2016/ink" xmlns:am3d="http://schemas.microsoft.com/office/drawing/2017/model3d" xmlns:o="urn:schemas-microsoft-com:office:office" xmlns:r="http://schemas.openxmlformats.org/officeDocument/2006/relationships" xmlns:m="http://schemas.openxmlformats.org/officeDocument/2006/math" xmlns:v="urn:schemas-microsoft-com:vml" xmlns:wp14="http://schemas.microsoft.com/office/word/2010/wordprocessingDrawing" xmlns:wp="http://schemas.openxmlformats.org/drawingml/2006/wordprocessingDrawing" xmlns:w10="urn:schemas-microsoft-com:office:word" xmlns:w="http://schemas.openxmlformats.org/wordprocessingml/2006/main" xmlns:w14="http://schemas.microsoft.com/office/word/2010/wordml" xmlns:w15="http://schemas.microsoft.com/office/word/2012/wordml" xmlns:w16se="http://schemas.microsoft.com/office/word/2015/wordml/symex" xmlns:wpg="http://schemas.microsoft.com/office/word/2010/wordprocessingGroup" xmlns:wpi="http://schemas.microsoft.com/office/word/2010/wordprocessingInk" xmlns:wne="http://schemas.microsoft.com/office/word/2006/wordml" xmlns:wps="http://schemas.microsoft.com/office/word/2010/wordprocessingShape" mc:Ignorable="w14 w15 w16se wp14">
   <w:body>
     <w:tbl>
       <w:tblPr>
@@ -883,6 +883,8 @@
         </w:rPr>
         <w:t>:</w:t>
       </w:r>
+      <w:bookmarkStart w:id="0" w:name="_GoBack"/>
+      <w:bookmarkEnd w:id="0"/>
     </w:p>
     <w:p>
       <w:pPr>
@@ -1913,8 +1915,6 @@
                 <w:highlight w:val="yellow"/>
               </w:rPr>
             </w:pPr>
-            <w:bookmarkStart w:id="0" w:name="_GoBack"/>
-            <w:bookmarkEnd w:id="0"/>
             <w:r>
               <w:rPr>
                 <w:i w:val="0"/>
@@ -2578,6 +2578,7 @@
                 <w:color w:val="auto"/>
                 <w:sz w:val="18"/>
                 <w:szCs w:val="18"/>
+                <w:highlight w:val="yellow"/>
               </w:rPr>
             </w:pPr>
             <w:r>
@@ -2586,6 +2587,7 @@
                 <w:color w:val="auto"/>
                 <w:sz w:val="18"/>
                 <w:szCs w:val="18"/>
+                <w:highlight w:val="yellow"/>
               </w:rPr>
               <w:t>Code is fully commented when explanation is needed for a section of code. Function declarations include comments that describe parameters and return values. Code adheres to a coherent standard throughout the project. (</w:t>
             </w:r>
@@ -2596,6 +2598,7 @@
                 <w:color w:val="auto"/>
                 <w:sz w:val="18"/>
                 <w:szCs w:val="18"/>
+                <w:highlight w:val="yellow"/>
               </w:rPr>
               <w:t>50-42</w:t>
             </w:r>
@@ -2606,6 +2609,7 @@
                 <w:color w:val="auto"/>
                 <w:sz w:val="18"/>
                 <w:szCs w:val="18"/>
+                <w:highlight w:val="yellow"/>
               </w:rPr>
               <w:t>.5</w:t>
             </w:r>
@@ -2615,6 +2619,7 @@
                 <w:color w:val="auto"/>
                 <w:sz w:val="18"/>
                 <w:szCs w:val="18"/>
+                <w:highlight w:val="yellow"/>
               </w:rPr>
               <w:t>)</w:t>
             </w:r>
@@ -2978,7 +2983,7 @@
 </file>
 
 <file path=word/endnotes.xml><?xml version="1.0" encoding="utf-8"?>
-<w:endnotes xmlns:wpc="http://schemas.microsoft.com/office/word/2010/wordprocessingCanvas" xmlns:cx="http://schemas.microsoft.com/office/drawing/2014/chartex" xmlns:mc="http://schemas.openxmlformats.org/markup-compatibility/2006" xmlns:o="urn:schemas-microsoft-com:office:office" xmlns:r="http://schemas.openxmlformats.org/officeDocument/2006/relationships" xmlns:m="http://schemas.openxmlformats.org/officeDocument/2006/math" xmlns:v="urn:schemas-microsoft-com:vml" xmlns:wp14="http://schemas.microsoft.com/office/word/2010/wordprocessingDrawing" xmlns:wp="http://schemas.openxmlformats.org/drawingml/2006/wordprocessingDrawing" xmlns:w10="urn:schemas-microsoft-com:office:word" xmlns:w="http://schemas.openxmlformats.org/wordprocessingml/2006/main" xmlns:w14="http://schemas.microsoft.com/office/word/2010/wordml" xmlns:w15="http://schemas.microsoft.com/office/word/2012/wordml" xmlns:w16se="http://schemas.microsoft.com/office/word/2015/wordml/symex" xmlns:wpg="http://schemas.microsoft.com/office/word/2010/wordprocessingGroup" xmlns:wpi="http://schemas.microsoft.com/office/word/2010/wordprocessingInk" xmlns:wne="http://schemas.microsoft.com/office/word/2006/wordml" xmlns:wps="http://schemas.microsoft.com/office/word/2010/wordprocessingShape" mc:Ignorable="w14 w15 w16se wp14">
+<w:endnotes xmlns:wpc="http://schemas.microsoft.com/office/word/2010/wordprocessingCanvas" xmlns:cx="http://schemas.microsoft.com/office/drawing/2014/chartex" xmlns:cx1="http://schemas.microsoft.com/office/drawing/2015/9/8/chartex" xmlns:cx2="http://schemas.microsoft.com/office/drawing/2015/10/21/chartex" xmlns:cx3="http://schemas.microsoft.com/office/drawing/2016/5/9/chartex" xmlns:cx4="http://schemas.microsoft.com/office/drawing/2016/5/10/chartex" xmlns:cx5="http://schemas.microsoft.com/office/drawing/2016/5/11/chartex" xmlns:cx6="http://schemas.microsoft.com/office/drawing/2016/5/12/chartex" xmlns:cx7="http://schemas.microsoft.com/office/drawing/2016/5/13/chartex" xmlns:cx8="http://schemas.microsoft.com/office/drawing/2016/5/14/chartex" xmlns:mc="http://schemas.openxmlformats.org/markup-compatibility/2006" xmlns:aink="http://schemas.microsoft.com/office/drawing/2016/ink" xmlns:am3d="http://schemas.microsoft.com/office/drawing/2017/model3d" xmlns:o="urn:schemas-microsoft-com:office:office" xmlns:r="http://schemas.openxmlformats.org/officeDocument/2006/relationships" xmlns:m="http://schemas.openxmlformats.org/officeDocument/2006/math" xmlns:v="urn:schemas-microsoft-com:vml" xmlns:wp14="http://schemas.microsoft.com/office/word/2010/wordprocessingDrawing" xmlns:wp="http://schemas.openxmlformats.org/drawingml/2006/wordprocessingDrawing" xmlns:w10="urn:schemas-microsoft-com:office:word" xmlns:w="http://schemas.openxmlformats.org/wordprocessingml/2006/main" xmlns:w14="http://schemas.microsoft.com/office/word/2010/wordml" xmlns:w15="http://schemas.microsoft.com/office/word/2012/wordml" xmlns:w16se="http://schemas.microsoft.com/office/word/2015/wordml/symex" xmlns:wpg="http://schemas.microsoft.com/office/word/2010/wordprocessingGroup" xmlns:wpi="http://schemas.microsoft.com/office/word/2010/wordprocessingInk" xmlns:wne="http://schemas.microsoft.com/office/word/2006/wordml" xmlns:wps="http://schemas.microsoft.com/office/word/2010/wordprocessingShape" mc:Ignorable="w14 w15 w16se wp14">
   <w:endnote w:type="separator" w:id="-1">
     <w:p>
       <w:r>
@@ -2997,7 +3002,7 @@
 </file>
 
 <file path=word/footer1.xml><?xml version="1.0" encoding="utf-8"?>
-<w:ftr xmlns:wpc="http://schemas.microsoft.com/office/word/2010/wordprocessingCanvas" xmlns:cx="http://schemas.microsoft.com/office/drawing/2014/chartex" xmlns:mc="http://schemas.openxmlformats.org/markup-compatibility/2006" xmlns:o="urn:schemas-microsoft-com:office:office" xmlns:r="http://schemas.openxmlformats.org/officeDocument/2006/relationships" xmlns:m="http://schemas.openxmlformats.org/officeDocument/2006/math" xmlns:v="urn:schemas-microsoft-com:vml" xmlns:wp14="http://schemas.microsoft.com/office/word/2010/wordprocessingDrawing" xmlns:wp="http://schemas.openxmlformats.org/drawingml/2006/wordprocessingDrawing" xmlns:w10="urn:schemas-microsoft-com:office:word" xmlns:w="http://schemas.openxmlformats.org/wordprocessingml/2006/main" xmlns:w14="http://schemas.microsoft.com/office/word/2010/wordml" xmlns:w15="http://schemas.microsoft.com/office/word/2012/wordml" xmlns:w16se="http://schemas.microsoft.com/office/word/2015/wordml/symex" xmlns:wpg="http://schemas.microsoft.com/office/word/2010/wordprocessingGroup" xmlns:wpi="http://schemas.microsoft.com/office/word/2010/wordprocessingInk" xmlns:wne="http://schemas.microsoft.com/office/word/2006/wordml" xmlns:wps="http://schemas.microsoft.com/office/word/2010/wordprocessingShape" mc:Ignorable="w14 w15 w16se wp14">
+<w:ftr xmlns:wpc="http://schemas.microsoft.com/office/word/2010/wordprocessingCanvas" xmlns:cx="http://schemas.microsoft.com/office/drawing/2014/chartex" xmlns:cx1="http://schemas.microsoft.com/office/drawing/2015/9/8/chartex" xmlns:cx2="http://schemas.microsoft.com/office/drawing/2015/10/21/chartex" xmlns:cx3="http://schemas.microsoft.com/office/drawing/2016/5/9/chartex" xmlns:cx4="http://schemas.microsoft.com/office/drawing/2016/5/10/chartex" xmlns:cx5="http://schemas.microsoft.com/office/drawing/2016/5/11/chartex" xmlns:cx6="http://schemas.microsoft.com/office/drawing/2016/5/12/chartex" xmlns:cx7="http://schemas.microsoft.com/office/drawing/2016/5/13/chartex" xmlns:cx8="http://schemas.microsoft.com/office/drawing/2016/5/14/chartex" xmlns:mc="http://schemas.openxmlformats.org/markup-compatibility/2006" xmlns:aink="http://schemas.microsoft.com/office/drawing/2016/ink" xmlns:am3d="http://schemas.microsoft.com/office/drawing/2017/model3d" xmlns:o="urn:schemas-microsoft-com:office:office" xmlns:r="http://schemas.openxmlformats.org/officeDocument/2006/relationships" xmlns:m="http://schemas.openxmlformats.org/officeDocument/2006/math" xmlns:v="urn:schemas-microsoft-com:vml" xmlns:wp14="http://schemas.microsoft.com/office/word/2010/wordprocessingDrawing" xmlns:wp="http://schemas.openxmlformats.org/drawingml/2006/wordprocessingDrawing" xmlns:w10="urn:schemas-microsoft-com:office:word" xmlns:w="http://schemas.openxmlformats.org/wordprocessingml/2006/main" xmlns:w14="http://schemas.microsoft.com/office/word/2010/wordml" xmlns:w15="http://schemas.microsoft.com/office/word/2012/wordml" xmlns:w16se="http://schemas.microsoft.com/office/word/2015/wordml/symex" xmlns:wpg="http://schemas.microsoft.com/office/word/2010/wordprocessingGroup" xmlns:wpi="http://schemas.microsoft.com/office/word/2010/wordprocessingInk" xmlns:wne="http://schemas.microsoft.com/office/word/2006/wordml" xmlns:wps="http://schemas.microsoft.com/office/word/2010/wordprocessingShape" mc:Ignorable="w14 w15 w16se wp14">
   <w:p>
     <w:pPr>
       <w:pStyle w:val="Footer"/>
@@ -3053,7 +3058,7 @@
         <w:sz w:val="20"/>
         <w:szCs w:val="20"/>
       </w:rPr>
-      <w:t>3</w:t>
+      <w:t>2</w:t>
     </w:r>
     <w:r>
       <w:rPr>
@@ -3096,7 +3101,7 @@
 </file>
 
 <file path=word/footer2.xml><?xml version="1.0" encoding="utf-8"?>
-<w:ftr xmlns:wpc="http://schemas.microsoft.com/office/word/2010/wordprocessingCanvas" xmlns:cx="http://schemas.microsoft.com/office/drawing/2014/chartex" xmlns:mc="http://schemas.openxmlformats.org/markup-compatibility/2006" xmlns:o="urn:schemas-microsoft-com:office:office" xmlns:r="http://schemas.openxmlformats.org/officeDocument/2006/relationships" xmlns:m="http://schemas.openxmlformats.org/officeDocument/2006/math" xmlns:v="urn:schemas-microsoft-com:vml" xmlns:wp14="http://schemas.microsoft.com/office/word/2010/wordprocessingDrawing" xmlns:wp="http://schemas.openxmlformats.org/drawingml/2006/wordprocessingDrawing" xmlns:w10="urn:schemas-microsoft-com:office:word" xmlns:w="http://schemas.openxmlformats.org/wordprocessingml/2006/main" xmlns:w14="http://schemas.microsoft.com/office/word/2010/wordml" xmlns:w15="http://schemas.microsoft.com/office/word/2012/wordml" xmlns:w16se="http://schemas.microsoft.com/office/word/2015/wordml/symex" xmlns:wpg="http://schemas.microsoft.com/office/word/2010/wordprocessingGroup" xmlns:wpi="http://schemas.microsoft.com/office/word/2010/wordprocessingInk" xmlns:wne="http://schemas.microsoft.com/office/word/2006/wordml" xmlns:wps="http://schemas.microsoft.com/office/word/2010/wordprocessingShape" mc:Ignorable="w14 w15 w16se wp14">
+<w:ftr xmlns:wpc="http://schemas.microsoft.com/office/word/2010/wordprocessingCanvas" xmlns:cx="http://schemas.microsoft.com/office/drawing/2014/chartex" xmlns:cx1="http://schemas.microsoft.com/office/drawing/2015/9/8/chartex" xmlns:cx2="http://schemas.microsoft.com/office/drawing/2015/10/21/chartex" xmlns:cx3="http://schemas.microsoft.com/office/drawing/2016/5/9/chartex" xmlns:cx4="http://schemas.microsoft.com/office/drawing/2016/5/10/chartex" xmlns:cx5="http://schemas.microsoft.com/office/drawing/2016/5/11/chartex" xmlns:cx6="http://schemas.microsoft.com/office/drawing/2016/5/12/chartex" xmlns:cx7="http://schemas.microsoft.com/office/drawing/2016/5/13/chartex" xmlns:cx8="http://schemas.microsoft.com/office/drawing/2016/5/14/chartex" xmlns:mc="http://schemas.openxmlformats.org/markup-compatibility/2006" xmlns:aink="http://schemas.microsoft.com/office/drawing/2016/ink" xmlns:am3d="http://schemas.microsoft.com/office/drawing/2017/model3d" xmlns:o="urn:schemas-microsoft-com:office:office" xmlns:r="http://schemas.openxmlformats.org/officeDocument/2006/relationships" xmlns:m="http://schemas.openxmlformats.org/officeDocument/2006/math" xmlns:v="urn:schemas-microsoft-com:vml" xmlns:wp14="http://schemas.microsoft.com/office/word/2010/wordprocessingDrawing" xmlns:wp="http://schemas.openxmlformats.org/drawingml/2006/wordprocessingDrawing" xmlns:w10="urn:schemas-microsoft-com:office:word" xmlns:w="http://schemas.openxmlformats.org/wordprocessingml/2006/main" xmlns:w14="http://schemas.microsoft.com/office/word/2010/wordml" xmlns:w15="http://schemas.microsoft.com/office/word/2012/wordml" xmlns:w16se="http://schemas.microsoft.com/office/word/2015/wordml/symex" xmlns:wpg="http://schemas.microsoft.com/office/word/2010/wordprocessingGroup" xmlns:wpi="http://schemas.microsoft.com/office/word/2010/wordprocessingInk" xmlns:wne="http://schemas.microsoft.com/office/word/2006/wordml" xmlns:wps="http://schemas.microsoft.com/office/word/2010/wordprocessingShape" mc:Ignorable="w14 w15 w16se wp14">
   <w:p/>
   <w:p>
     <w:pPr>
@@ -3168,7 +3173,7 @@
 </file>
 
 <file path=word/footnotes.xml><?xml version="1.0" encoding="utf-8"?>
-<w:footnotes xmlns:wpc="http://schemas.microsoft.com/office/word/2010/wordprocessingCanvas" xmlns:cx="http://schemas.microsoft.com/office/drawing/2014/chartex" xmlns:mc="http://schemas.openxmlformats.org/markup-compatibility/2006" xmlns:o="urn:schemas-microsoft-com:office:office" xmlns:r="http://schemas.openxmlformats.org/officeDocument/2006/relationships" xmlns:m="http://schemas.openxmlformats.org/officeDocument/2006/math" xmlns:v="urn:schemas-microsoft-com:vml" xmlns:wp14="http://schemas.microsoft.com/office/word/2010/wordprocessingDrawing" xmlns:wp="http://schemas.openxmlformats.org/drawingml/2006/wordprocessingDrawing" xmlns:w10="urn:schemas-microsoft-com:office:word" xmlns:w="http://schemas.openxmlformats.org/wordprocessingml/2006/main" xmlns:w14="http://schemas.microsoft.com/office/word/2010/wordml" xmlns:w15="http://schemas.microsoft.com/office/word/2012/wordml" xmlns:w16se="http://schemas.microsoft.com/office/word/2015/wordml/symex" xmlns:wpg="http://schemas.microsoft.com/office/word/2010/wordprocessingGroup" xmlns:wpi="http://schemas.microsoft.com/office/word/2010/wordprocessingInk" xmlns:wne="http://schemas.microsoft.com/office/word/2006/wordml" xmlns:wps="http://schemas.microsoft.com/office/word/2010/wordprocessingShape" mc:Ignorable="w14 w15 w16se wp14">
+<w:footnotes xmlns:wpc="http://schemas.microsoft.com/office/word/2010/wordprocessingCanvas" xmlns:cx="http://schemas.microsoft.com/office/drawing/2014/chartex" xmlns:cx1="http://schemas.microsoft.com/office/drawing/2015/9/8/chartex" xmlns:cx2="http://schemas.microsoft.com/office/drawing/2015/10/21/chartex" xmlns:cx3="http://schemas.microsoft.com/office/drawing/2016/5/9/chartex" xmlns:cx4="http://schemas.microsoft.com/office/drawing/2016/5/10/chartex" xmlns:cx5="http://schemas.microsoft.com/office/drawing/2016/5/11/chartex" xmlns:cx6="http://schemas.microsoft.com/office/drawing/2016/5/12/chartex" xmlns:cx7="http://schemas.microsoft.com/office/drawing/2016/5/13/chartex" xmlns:cx8="http://schemas.microsoft.com/office/drawing/2016/5/14/chartex" xmlns:mc="http://schemas.openxmlformats.org/markup-compatibility/2006" xmlns:aink="http://schemas.microsoft.com/office/drawing/2016/ink" xmlns:am3d="http://schemas.microsoft.com/office/drawing/2017/model3d" xmlns:o="urn:schemas-microsoft-com:office:office" xmlns:r="http://schemas.openxmlformats.org/officeDocument/2006/relationships" xmlns:m="http://schemas.openxmlformats.org/officeDocument/2006/math" xmlns:v="urn:schemas-microsoft-com:vml" xmlns:wp14="http://schemas.microsoft.com/office/word/2010/wordprocessingDrawing" xmlns:wp="http://schemas.openxmlformats.org/drawingml/2006/wordprocessingDrawing" xmlns:w10="urn:schemas-microsoft-com:office:word" xmlns:w="http://schemas.openxmlformats.org/wordprocessingml/2006/main" xmlns:w14="http://schemas.microsoft.com/office/word/2010/wordml" xmlns:w15="http://schemas.microsoft.com/office/word/2012/wordml" xmlns:w16se="http://schemas.microsoft.com/office/word/2015/wordml/symex" xmlns:wpg="http://schemas.microsoft.com/office/word/2010/wordprocessingGroup" xmlns:wpi="http://schemas.microsoft.com/office/word/2010/wordprocessingInk" xmlns:wne="http://schemas.microsoft.com/office/word/2006/wordml" xmlns:wps="http://schemas.microsoft.com/office/word/2010/wordprocessingShape" mc:Ignorable="w14 w15 w16se wp14">
   <w:footnote w:type="separator" w:id="-1">
     <w:p>
       <w:r>
@@ -3187,7 +3192,7 @@
 </file>
 
 <file path=word/header1.xml><?xml version="1.0" encoding="utf-8"?>
-<w:hdr xmlns:wpc="http://schemas.microsoft.com/office/word/2010/wordprocessingCanvas" xmlns:cx="http://schemas.microsoft.com/office/drawing/2014/chartex" xmlns:mc="http://schemas.openxmlformats.org/markup-compatibility/2006" xmlns:o="urn:schemas-microsoft-com:office:office" xmlns:r="http://schemas.openxmlformats.org/officeDocument/2006/relationships" xmlns:m="http://schemas.openxmlformats.org/officeDocument/2006/math" xmlns:v="urn:schemas-microsoft-com:vml" xmlns:wp14="http://schemas.microsoft.com/office/word/2010/wordprocessingDrawing" xmlns:wp="http://schemas.openxmlformats.org/drawingml/2006/wordprocessingDrawing" xmlns:w10="urn:schemas-microsoft-com:office:word" xmlns:w="http://schemas.openxmlformats.org/wordprocessingml/2006/main" xmlns:w14="http://schemas.microsoft.com/office/word/2010/wordml" xmlns:w15="http://schemas.microsoft.com/office/word/2012/wordml" xmlns:w16se="http://schemas.microsoft.com/office/word/2015/wordml/symex" xmlns:wpg="http://schemas.microsoft.com/office/word/2010/wordprocessingGroup" xmlns:wpi="http://schemas.microsoft.com/office/word/2010/wordprocessingInk" xmlns:wne="http://schemas.microsoft.com/office/word/2006/wordml" xmlns:wps="http://schemas.microsoft.com/office/word/2010/wordprocessingShape" mc:Ignorable="w14 w15 w16se wp14">
+<w:hdr xmlns:wpc="http://schemas.microsoft.com/office/word/2010/wordprocessingCanvas" xmlns:cx="http://schemas.microsoft.com/office/drawing/2014/chartex" xmlns:cx1="http://schemas.microsoft.com/office/drawing/2015/9/8/chartex" xmlns:cx2="http://schemas.microsoft.com/office/drawing/2015/10/21/chartex" xmlns:cx3="http://schemas.microsoft.com/office/drawing/2016/5/9/chartex" xmlns:cx4="http://schemas.microsoft.com/office/drawing/2016/5/10/chartex" xmlns:cx5="http://schemas.microsoft.com/office/drawing/2016/5/11/chartex" xmlns:cx6="http://schemas.microsoft.com/office/drawing/2016/5/12/chartex" xmlns:cx7="http://schemas.microsoft.com/office/drawing/2016/5/13/chartex" xmlns:cx8="http://schemas.microsoft.com/office/drawing/2016/5/14/chartex" xmlns:mc="http://schemas.openxmlformats.org/markup-compatibility/2006" xmlns:aink="http://schemas.microsoft.com/office/drawing/2016/ink" xmlns:am3d="http://schemas.microsoft.com/office/drawing/2017/model3d" xmlns:o="urn:schemas-microsoft-com:office:office" xmlns:r="http://schemas.openxmlformats.org/officeDocument/2006/relationships" xmlns:m="http://schemas.openxmlformats.org/officeDocument/2006/math" xmlns:v="urn:schemas-microsoft-com:vml" xmlns:wp14="http://schemas.microsoft.com/office/word/2010/wordprocessingDrawing" xmlns:wp="http://schemas.openxmlformats.org/drawingml/2006/wordprocessingDrawing" xmlns:w10="urn:schemas-microsoft-com:office:word" xmlns:w="http://schemas.openxmlformats.org/wordprocessingml/2006/main" xmlns:w14="http://schemas.microsoft.com/office/word/2010/wordml" xmlns:w15="http://schemas.microsoft.com/office/word/2012/wordml" xmlns:w16se="http://schemas.microsoft.com/office/word/2015/wordml/symex" xmlns:wpg="http://schemas.microsoft.com/office/word/2010/wordprocessingGroup" xmlns:wpi="http://schemas.microsoft.com/office/word/2010/wordprocessingInk" xmlns:wne="http://schemas.microsoft.com/office/word/2006/wordml" xmlns:wps="http://schemas.microsoft.com/office/word/2010/wordprocessingShape" mc:Ignorable="w14 w15 w16se wp14">
   <w:p>
     <w:pPr>
       <w:pStyle w:val="Header"/>
@@ -3230,7 +3235,7 @@
 </file>
 
 <file path=word/header2.xml><?xml version="1.0" encoding="utf-8"?>
-<w:hdr xmlns:wpc="http://schemas.microsoft.com/office/word/2010/wordprocessingCanvas" xmlns:cx="http://schemas.microsoft.com/office/drawing/2014/chartex" xmlns:mc="http://schemas.openxmlformats.org/markup-compatibility/2006" xmlns:o="urn:schemas-microsoft-com:office:office" xmlns:r="http://schemas.openxmlformats.org/officeDocument/2006/relationships" xmlns:m="http://schemas.openxmlformats.org/officeDocument/2006/math" xmlns:v="urn:schemas-microsoft-com:vml" xmlns:wp14="http://schemas.microsoft.com/office/word/2010/wordprocessingDrawing" xmlns:wp="http://schemas.openxmlformats.org/drawingml/2006/wordprocessingDrawing" xmlns:w10="urn:schemas-microsoft-com:office:word" xmlns:w="http://schemas.openxmlformats.org/wordprocessingml/2006/main" xmlns:w14="http://schemas.microsoft.com/office/word/2010/wordml" xmlns:w15="http://schemas.microsoft.com/office/word/2012/wordml" xmlns:w16se="http://schemas.microsoft.com/office/word/2015/wordml/symex" xmlns:wpg="http://schemas.microsoft.com/office/word/2010/wordprocessingGroup" xmlns:wpi="http://schemas.microsoft.com/office/word/2010/wordprocessingInk" xmlns:wne="http://schemas.microsoft.com/office/word/2006/wordml" xmlns:wps="http://schemas.microsoft.com/office/word/2010/wordprocessingShape" mc:Ignorable="w14 w15 w16se wp14">
+<w:hdr xmlns:wpc="http://schemas.microsoft.com/office/word/2010/wordprocessingCanvas" xmlns:cx="http://schemas.microsoft.com/office/drawing/2014/chartex" xmlns:cx1="http://schemas.microsoft.com/office/drawing/2015/9/8/chartex" xmlns:cx2="http://schemas.microsoft.com/office/drawing/2015/10/21/chartex" xmlns:cx3="http://schemas.microsoft.com/office/drawing/2016/5/9/chartex" xmlns:cx4="http://schemas.microsoft.com/office/drawing/2016/5/10/chartex" xmlns:cx5="http://schemas.microsoft.com/office/drawing/2016/5/11/chartex" xmlns:cx6="http://schemas.microsoft.com/office/drawing/2016/5/12/chartex" xmlns:cx7="http://schemas.microsoft.com/office/drawing/2016/5/13/chartex" xmlns:cx8="http://schemas.microsoft.com/office/drawing/2016/5/14/chartex" xmlns:mc="http://schemas.openxmlformats.org/markup-compatibility/2006" xmlns:aink="http://schemas.microsoft.com/office/drawing/2016/ink" xmlns:am3d="http://schemas.microsoft.com/office/drawing/2017/model3d" xmlns:o="urn:schemas-microsoft-com:office:office" xmlns:r="http://schemas.openxmlformats.org/officeDocument/2006/relationships" xmlns:m="http://schemas.openxmlformats.org/officeDocument/2006/math" xmlns:v="urn:schemas-microsoft-com:vml" xmlns:wp14="http://schemas.microsoft.com/office/word/2010/wordprocessingDrawing" xmlns:wp="http://schemas.openxmlformats.org/drawingml/2006/wordprocessingDrawing" xmlns:w10="urn:schemas-microsoft-com:office:word" xmlns:w="http://schemas.openxmlformats.org/wordprocessingml/2006/main" xmlns:w14="http://schemas.microsoft.com/office/word/2010/wordml" xmlns:w15="http://schemas.microsoft.com/office/word/2012/wordml" xmlns:w16se="http://schemas.microsoft.com/office/word/2015/wordml/symex" xmlns:wpg="http://schemas.microsoft.com/office/word/2010/wordprocessingGroup" xmlns:wpi="http://schemas.microsoft.com/office/word/2010/wordprocessingInk" xmlns:wne="http://schemas.microsoft.com/office/word/2006/wordml" xmlns:wps="http://schemas.microsoft.com/office/word/2010/wordprocessingShape" mc:Ignorable="w14 w15 w16se wp14">
   <w:p>
     <w:pPr>
       <w:ind w:left="0"/>
@@ -3250,7 +3255,7 @@
 </file>
 
 <file path=word/numbering.xml><?xml version="1.0" encoding="utf-8"?>
-<w:numbering xmlns:wpc="http://schemas.microsoft.com/office/word/2010/wordprocessingCanvas" xmlns:cx="http://schemas.microsoft.com/office/drawing/2014/chartex" xmlns:mc="http://schemas.openxmlformats.org/markup-compatibility/2006" xmlns:o="urn:schemas-microsoft-com:office:office" xmlns:r="http://schemas.openxmlformats.org/officeDocument/2006/relationships" xmlns:m="http://schemas.openxmlformats.org/officeDocument/2006/math" xmlns:v="urn:schemas-microsoft-com:vml" xmlns:wp14="http://schemas.microsoft.com/office/word/2010/wordprocessingDrawing" xmlns:wp="http://schemas.openxmlformats.org/drawingml/2006/wordprocessingDrawing" xmlns:w10="urn:schemas-microsoft-com:office:word" xmlns:w="http://schemas.openxmlformats.org/wordprocessingml/2006/main" xmlns:w14="http://schemas.microsoft.com/office/word/2010/wordml" xmlns:w15="http://schemas.microsoft.com/office/word/2012/wordml" xmlns:w16se="http://schemas.microsoft.com/office/word/2015/wordml/symex" xmlns:wpg="http://schemas.microsoft.com/office/word/2010/wordprocessingGroup" xmlns:wpi="http://schemas.microsoft.com/office/word/2010/wordprocessingInk" xmlns:wne="http://schemas.microsoft.com/office/word/2006/wordml" xmlns:wps="http://schemas.microsoft.com/office/word/2010/wordprocessingShape" mc:Ignorable="w14 w15 w16se wp14">
+<w:numbering xmlns:wpc="http://schemas.microsoft.com/office/word/2010/wordprocessingCanvas" xmlns:cx="http://schemas.microsoft.com/office/drawing/2014/chartex" xmlns:cx1="http://schemas.microsoft.com/office/drawing/2015/9/8/chartex" xmlns:cx2="http://schemas.microsoft.com/office/drawing/2015/10/21/chartex" xmlns:cx3="http://schemas.microsoft.com/office/drawing/2016/5/9/chartex" xmlns:cx4="http://schemas.microsoft.com/office/drawing/2016/5/10/chartex" xmlns:cx5="http://schemas.microsoft.com/office/drawing/2016/5/11/chartex" xmlns:cx6="http://schemas.microsoft.com/office/drawing/2016/5/12/chartex" xmlns:cx7="http://schemas.microsoft.com/office/drawing/2016/5/13/chartex" xmlns:cx8="http://schemas.microsoft.com/office/drawing/2016/5/14/chartex" xmlns:mc="http://schemas.openxmlformats.org/markup-compatibility/2006" xmlns:aink="http://schemas.microsoft.com/office/drawing/2016/ink" xmlns:am3d="http://schemas.microsoft.com/office/drawing/2017/model3d" xmlns:o="urn:schemas-microsoft-com:office:office" xmlns:r="http://schemas.openxmlformats.org/officeDocument/2006/relationships" xmlns:m="http://schemas.openxmlformats.org/officeDocument/2006/math" xmlns:v="urn:schemas-microsoft-com:vml" xmlns:wp14="http://schemas.microsoft.com/office/word/2010/wordprocessingDrawing" xmlns:wp="http://schemas.openxmlformats.org/drawingml/2006/wordprocessingDrawing" xmlns:w10="urn:schemas-microsoft-com:office:word" xmlns:w="http://schemas.openxmlformats.org/wordprocessingml/2006/main" xmlns:w14="http://schemas.microsoft.com/office/word/2010/wordml" xmlns:w15="http://schemas.microsoft.com/office/word/2012/wordml" xmlns:w16se="http://schemas.microsoft.com/office/word/2015/wordml/symex" xmlns:wpg="http://schemas.microsoft.com/office/word/2010/wordprocessingGroup" xmlns:wpi="http://schemas.microsoft.com/office/word/2010/wordprocessingInk" xmlns:wne="http://schemas.microsoft.com/office/word/2006/wordml" xmlns:wps="http://schemas.microsoft.com/office/word/2010/wordprocessingShape" mc:Ignorable="w14 w15 w16se wp14">
   <w:abstractNum w:abstractNumId="0" w15:restartNumberingAfterBreak="0">
     <w:nsid w:val="00B25B26"/>
     <w:multiLevelType w:val="hybridMultilevel"/>
@@ -5780,7 +5785,7 @@
     </w:rPrDefault>
     <w:pPrDefault/>
   </w:docDefaults>
-  <w:latentStyles w:defLockedState="1" w:defUIPriority="0" w:defSemiHidden="0" w:defUnhideWhenUsed="0" w:defQFormat="0" w:count="371">
+  <w:latentStyles w:defLockedState="1" w:defUIPriority="0" w:defSemiHidden="0" w:defUnhideWhenUsed="0" w:defQFormat="0" w:count="375">
     <w:lsdException w:name="Normal" w:locked="0" w:qFormat="1"/>
     <w:lsdException w:name="heading 1" w:locked="0" w:uiPriority="9" w:qFormat="1"/>
     <w:lsdException w:name="heading 2" w:semiHidden="1" w:unhideWhenUsed="1" w:qFormat="1"/>
@@ -5880,7 +5885,7 @@
     <w:lsdException w:name="HTML Sample" w:semiHidden="1" w:unhideWhenUsed="1"/>
     <w:lsdException w:name="HTML Typewriter" w:semiHidden="1" w:unhideWhenUsed="1"/>
     <w:lsdException w:name="HTML Variable" w:semiHidden="1" w:unhideWhenUsed="1"/>
-    <w:lsdException w:name="Normal Table" w:locked="0" w:semiHidden="1" w:unhideWhenUsed="1"/>
+    <w:lsdException w:name="Normal Table" w:locked="0"/>
     <w:lsdException w:name="annotation subject" w:locked="0" w:semiHidden="1" w:unhideWhenUsed="1"/>
     <w:lsdException w:name="No List" w:locked="0" w:semiHidden="1" w:unhideWhenUsed="1"/>
     <w:lsdException w:name="Outline List 1" w:semiHidden="1" w:unhideWhenUsed="1"/>
@@ -5924,10 +5929,8 @@
     <w:lsdException w:name="Table Elegant" w:semiHidden="1" w:unhideWhenUsed="1"/>
     <w:lsdException w:name="Table Professional" w:semiHidden="1" w:unhideWhenUsed="1"/>
     <w:lsdException w:name="Table Subtle 1" w:semiHidden="1" w:unhideWhenUsed="1"/>
-    <w:lsdException w:name="Table Subtle 2" w:semiHidden="1" w:unhideWhenUsed="1"/>
     <w:lsdException w:name="Table Web 1" w:semiHidden="1" w:unhideWhenUsed="1"/>
     <w:lsdException w:name="Table Web 2" w:semiHidden="1" w:unhideWhenUsed="1"/>
-    <w:lsdException w:name="Table Web 3" w:semiHidden="1" w:unhideWhenUsed="1"/>
     <w:lsdException w:name="Balloon Text" w:locked="0" w:semiHidden="1" w:unhideWhenUsed="1"/>
     <w:lsdException w:name="Table Grid" w:locked="0" w:uiPriority="59"/>
     <w:lsdException w:name="Table Theme" w:semiHidden="1" w:unhideWhenUsed="1"/>
@@ -6146,6 +6149,10 @@
     <w:lsdException w:name="List Table 5 Dark Accent 6" w:locked="0" w:uiPriority="50"/>
     <w:lsdException w:name="List Table 6 Colorful Accent 6" w:locked="0" w:uiPriority="51"/>
     <w:lsdException w:name="List Table 7 Colorful Accent 6" w:locked="0" w:uiPriority="52"/>
+    <w:lsdException w:name="Mention" w:locked="0" w:semiHidden="1" w:uiPriority="99" w:unhideWhenUsed="1"/>
+    <w:lsdException w:name="Smart Hyperlink" w:locked="0" w:semiHidden="1" w:uiPriority="99" w:unhideWhenUsed="1"/>
+    <w:lsdException w:name="Hashtag" w:locked="0" w:semiHidden="1" w:uiPriority="99" w:unhideWhenUsed="1"/>
+    <w:lsdException w:name="Unresolved Mention" w:locked="0" w:semiHidden="1" w:uiPriority="99" w:unhideWhenUsed="1"/>
   </w:latentStyles>
   <w:style w:type="paragraph" w:default="1" w:styleId="Normal">
     <w:name w:val="Normal"/>
@@ -6913,7 +6920,7 @@
 </file>
 
 <file path=word/glossary/document.xml><?xml version="1.0" encoding="utf-8"?>
-<w:glossaryDocument xmlns:wpc="http://schemas.microsoft.com/office/word/2010/wordprocessingCanvas" xmlns:cx="http://schemas.microsoft.com/office/drawing/2014/chartex" xmlns:mc="http://schemas.openxmlformats.org/markup-compatibility/2006" xmlns:o="urn:schemas-microsoft-com:office:office" xmlns:r="http://schemas.openxmlformats.org/officeDocument/2006/relationships" xmlns:m="http://schemas.openxmlformats.org/officeDocument/2006/math" xmlns:v="urn:schemas-microsoft-com:vml" xmlns:wp14="http://schemas.microsoft.com/office/word/2010/wordprocessingDrawing" xmlns:wp="http://schemas.openxmlformats.org/drawingml/2006/wordprocessingDrawing" xmlns:w10="urn:schemas-microsoft-com:office:word" xmlns:w="http://schemas.openxmlformats.org/wordprocessingml/2006/main" xmlns:w14="http://schemas.microsoft.com/office/word/2010/wordml" xmlns:w15="http://schemas.microsoft.com/office/word/2012/wordml" xmlns:w16se="http://schemas.microsoft.com/office/word/2015/wordml/symex" xmlns:wpg="http://schemas.microsoft.com/office/word/2010/wordprocessingGroup" xmlns:wpi="http://schemas.microsoft.com/office/word/2010/wordprocessingInk" xmlns:wne="http://schemas.microsoft.com/office/word/2006/wordml" xmlns:wps="http://schemas.microsoft.com/office/word/2010/wordprocessingShape" mc:Ignorable="w14 w15 w16se wp14">
+<w:glossaryDocument xmlns:wpc="http://schemas.microsoft.com/office/word/2010/wordprocessingCanvas" xmlns:cx="http://schemas.microsoft.com/office/drawing/2014/chartex" xmlns:cx1="http://schemas.microsoft.com/office/drawing/2015/9/8/chartex" xmlns:cx2="http://schemas.microsoft.com/office/drawing/2015/10/21/chartex" xmlns:cx3="http://schemas.microsoft.com/office/drawing/2016/5/9/chartex" xmlns:cx4="http://schemas.microsoft.com/office/drawing/2016/5/10/chartex" xmlns:cx5="http://schemas.microsoft.com/office/drawing/2016/5/11/chartex" xmlns:cx6="http://schemas.microsoft.com/office/drawing/2016/5/12/chartex" xmlns:cx7="http://schemas.microsoft.com/office/drawing/2016/5/13/chartex" xmlns:cx8="http://schemas.microsoft.com/office/drawing/2016/5/14/chartex" xmlns:mc="http://schemas.openxmlformats.org/markup-compatibility/2006" xmlns:aink="http://schemas.microsoft.com/office/drawing/2016/ink" xmlns:am3d="http://schemas.microsoft.com/office/drawing/2017/model3d" xmlns:o="urn:schemas-microsoft-com:office:office" xmlns:r="http://schemas.openxmlformats.org/officeDocument/2006/relationships" xmlns:m="http://schemas.openxmlformats.org/officeDocument/2006/math" xmlns:v="urn:schemas-microsoft-com:vml" xmlns:wp14="http://schemas.microsoft.com/office/word/2010/wordprocessingDrawing" xmlns:wp="http://schemas.openxmlformats.org/drawingml/2006/wordprocessingDrawing" xmlns:w10="urn:schemas-microsoft-com:office:word" xmlns:w="http://schemas.openxmlformats.org/wordprocessingml/2006/main" xmlns:w14="http://schemas.microsoft.com/office/word/2010/wordml" xmlns:w15="http://schemas.microsoft.com/office/word/2012/wordml" xmlns:w16se="http://schemas.microsoft.com/office/word/2015/wordml/symex" xmlns:wpg="http://schemas.microsoft.com/office/word/2010/wordprocessingGroup" xmlns:wpi="http://schemas.microsoft.com/office/word/2010/wordprocessingInk" xmlns:wne="http://schemas.microsoft.com/office/word/2006/wordml" xmlns:wps="http://schemas.microsoft.com/office/word/2010/wordprocessingShape" mc:Ignorable="w14 w15 w16se wp14">
   <w:docParts>
     <w:docPart>
       <w:docPartPr>
@@ -7292,6 +7299,7 @@
     <w:rsid w:val="00410C3F"/>
     <w:rsid w:val="004300A4"/>
     <w:rsid w:val="004630E9"/>
+    <w:rsid w:val="00477222"/>
     <w:rsid w:val="004D4CE2"/>
     <w:rsid w:val="00503CAF"/>
     <w:rsid w:val="0051680C"/>
@@ -7380,7 +7388,7 @@
       </w:pPr>
     </w:pPrDefault>
   </w:docDefaults>
-  <w:latentStyles w:defLockedState="0" w:defUIPriority="99" w:defSemiHidden="0" w:defUnhideWhenUsed="0" w:defQFormat="0" w:count="371">
+  <w:latentStyles w:defLockedState="0" w:defUIPriority="99" w:defSemiHidden="0" w:defUnhideWhenUsed="0" w:defQFormat="0" w:count="375">
     <w:lsdException w:name="Normal" w:uiPriority="0" w:qFormat="1"/>
     <w:lsdException w:name="heading 1" w:uiPriority="9" w:qFormat="1"/>
     <w:lsdException w:name="heading 2" w:semiHidden="1" w:uiPriority="9" w:unhideWhenUsed="1" w:qFormat="1"/>
@@ -7486,7 +7494,6 @@
     <w:lsdException w:name="HTML Sample" w:semiHidden="1" w:unhideWhenUsed="1"/>
     <w:lsdException w:name="HTML Typewriter" w:semiHidden="1" w:unhideWhenUsed="1"/>
     <w:lsdException w:name="HTML Variable" w:semiHidden="1" w:unhideWhenUsed="1"/>
-    <w:lsdException w:name="Normal Table" w:semiHidden="1" w:unhideWhenUsed="1"/>
     <w:lsdException w:name="annotation subject" w:semiHidden="1" w:unhideWhenUsed="1"/>
     <w:lsdException w:name="No List" w:semiHidden="1" w:unhideWhenUsed="1"/>
     <w:lsdException w:name="Outline List 1" w:semiHidden="1" w:unhideWhenUsed="1"/>
@@ -7530,10 +7537,8 @@
     <w:lsdException w:name="Table Elegant" w:semiHidden="1" w:unhideWhenUsed="1"/>
     <w:lsdException w:name="Table Professional" w:semiHidden="1" w:unhideWhenUsed="1"/>
     <w:lsdException w:name="Table Subtle 1" w:semiHidden="1" w:unhideWhenUsed="1"/>
-    <w:lsdException w:name="Table Subtle 2" w:semiHidden="1" w:unhideWhenUsed="1"/>
     <w:lsdException w:name="Table Web 1" w:semiHidden="1" w:unhideWhenUsed="1"/>
     <w:lsdException w:name="Table Web 2" w:semiHidden="1" w:unhideWhenUsed="1"/>
-    <w:lsdException w:name="Table Web 3" w:semiHidden="1" w:unhideWhenUsed="1"/>
     <w:lsdException w:name="Balloon Text" w:semiHidden="1" w:unhideWhenUsed="1"/>
     <w:lsdException w:name="Table Grid" w:uiPriority="59"/>
     <w:lsdException w:name="Table Theme" w:semiHidden="1" w:unhideWhenUsed="1"/>
@@ -7752,6 +7757,10 @@
     <w:lsdException w:name="List Table 5 Dark Accent 6" w:uiPriority="50"/>
     <w:lsdException w:name="List Table 6 Colorful Accent 6" w:uiPriority="51"/>
     <w:lsdException w:name="List Table 7 Colorful Accent 6" w:uiPriority="52"/>
+    <w:lsdException w:name="Mention" w:semiHidden="1" w:unhideWhenUsed="1"/>
+    <w:lsdException w:name="Smart Hyperlink" w:semiHidden="1" w:unhideWhenUsed="1"/>
+    <w:lsdException w:name="Hashtag" w:semiHidden="1" w:unhideWhenUsed="1"/>
+    <w:lsdException w:name="Unresolved Mention" w:semiHidden="1" w:unhideWhenUsed="1"/>
   </w:latentStyles>
   <w:style w:type="paragraph" w:default="1" w:styleId="Normal">
     <w:name w:val="Normal"/>
@@ -8423,7 +8432,7 @@
 </file>
 
 <file path=customXml/itemProps1.xml><?xml version="1.0" encoding="utf-8"?>
-<ds:datastoreItem xmlns:ds="http://schemas.openxmlformats.org/officeDocument/2006/customXml" ds:itemID="{11DC89DB-E7E9-4A43-AD1D-97638354E0D8}">
+<ds:datastoreItem xmlns:ds="http://schemas.openxmlformats.org/officeDocument/2006/customXml" ds:itemID="{CC28587E-74D2-4A54-9FFE-5BD3B11E0427}">
   <ds:schemaRefs>
     <ds:schemaRef ds:uri="http://schemas.openxmlformats.org/officeDocument/2006/bibliography"/>
   </ds:schemaRefs>

</xml_diff>